<commit_message>
updated dry& section 40 akmost done. need check 40695
MDA(moderate_MDA(8):TestsTravelDistance)   A* (h=MDA-TimeObjectiveSumOfMinAirDistFromLab, w=0.500)   time:  38.50   #dev: 28811   |space|: 40695

instead of 40695 suppose to be else
</commit_message>
<xml_diff>
--- a/dry.docx
+++ b/dry.docx
@@ -1,6 +1,6 @@
 
 <file path=word/document.xml><?xml version="1.0" encoding="utf-8"?>
-<w:document xmlns:wpc="http://schemas.microsoft.com/office/word/2010/wordprocessingCanvas" xmlns:cx="http://schemas.microsoft.com/office/drawing/2014/chartex" xmlns:cx1="http://schemas.microsoft.com/office/drawing/2015/9/8/chartex" xmlns:cx2="http://schemas.microsoft.com/office/drawing/2015/10/21/chartex" xmlns:cx3="http://schemas.microsoft.com/office/drawing/2016/5/9/chartex" xmlns:cx4="http://schemas.microsoft.com/office/drawing/2016/5/10/chartex" xmlns:cx5="http://schemas.microsoft.com/office/drawing/2016/5/11/chartex" xmlns:cx6="http://schemas.microsoft.com/office/drawing/2016/5/12/chartex" xmlns:cx7="http://schemas.microsoft.com/office/drawing/2016/5/13/chartex" xmlns:cx8="http://schemas.microsoft.com/office/drawing/2016/5/14/chartex" xmlns:mc="http://schemas.openxmlformats.org/markup-compatibility/2006" xmlns:aink="http://schemas.microsoft.com/office/drawing/2016/ink" xmlns:am3d="http://schemas.microsoft.com/office/drawing/2017/model3d" xmlns:o="urn:schemas-microsoft-com:office:office" xmlns:r="http://schemas.openxmlformats.org/officeDocument/2006/relationships" xmlns:m="http://schemas.openxmlformats.org/officeDocument/2006/math" xmlns:v="urn:schemas-microsoft-com:vml" xmlns:wp14="http://schemas.microsoft.com/office/word/2010/wordprocessingDrawing" xmlns:wp="http://schemas.openxmlformats.org/drawingml/2006/wordprocessingDrawing" xmlns:w10="urn:schemas-microsoft-com:office:word" xmlns:w="http://schemas.openxmlformats.org/wordprocessingml/2006/main" xmlns:w14="http://schemas.microsoft.com/office/word/2010/wordml" xmlns:w15="http://schemas.microsoft.com/office/word/2012/wordml" xmlns:w16cex="http://schemas.microsoft.com/office/word/2018/wordml/cex" xmlns:w16cid="http://schemas.microsoft.com/office/word/2016/wordml/cid" xmlns:w16="http://schemas.microsoft.com/office/word/2018/wordml" xmlns:w16se="http://schemas.microsoft.com/office/word/2015/wordml/symex" xmlns:wpg="http://schemas.microsoft.com/office/word/2010/wordprocessingGroup" xmlns:wpi="http://schemas.microsoft.com/office/word/2010/wordprocessingInk" xmlns:wne="http://schemas.microsoft.com/office/word/2006/wordml" xmlns:wps="http://schemas.microsoft.com/office/word/2010/wordprocessingShape" mc:Ignorable="w14 w15 w16se w16cid w16 w16cex wp14">
+<w:document xmlns:wpc="http://schemas.microsoft.com/office/word/2010/wordprocessingCanvas" xmlns:cx="http://schemas.microsoft.com/office/drawing/2014/chartex" xmlns:cx1="http://schemas.microsoft.com/office/drawing/2015/9/8/chartex" xmlns:cx2="http://schemas.microsoft.com/office/drawing/2015/10/21/chartex" xmlns:cx3="http://schemas.microsoft.com/office/drawing/2016/5/9/chartex" xmlns:cx4="http://schemas.microsoft.com/office/drawing/2016/5/10/chartex" xmlns:cx5="http://schemas.microsoft.com/office/drawing/2016/5/11/chartex" xmlns:cx6="http://schemas.microsoft.com/office/drawing/2016/5/12/chartex" xmlns:cx7="http://schemas.microsoft.com/office/drawing/2016/5/13/chartex" xmlns:cx8="http://schemas.microsoft.com/office/drawing/2016/5/14/chartex" xmlns:mc="http://schemas.openxmlformats.org/markup-compatibility/2006" xmlns:aink="http://schemas.microsoft.com/office/drawing/2016/ink" xmlns:am3d="http://schemas.microsoft.com/office/drawing/2017/model3d" xmlns:o="urn:schemas-microsoft-com:office:office" xmlns:r="http://schemas.openxmlformats.org/officeDocument/2006/relationships" xmlns:m="http://schemas.openxmlformats.org/officeDocument/2006/math" xmlns:v="urn:schemas-microsoft-com:vml" xmlns:wp14="http://schemas.microsoft.com/office/word/2010/wordprocessingDrawing" xmlns:wp="http://schemas.openxmlformats.org/drawingml/2006/wordprocessingDrawing" xmlns:w10="urn:schemas-microsoft-com:office:word" xmlns:w="http://schemas.openxmlformats.org/wordprocessingml/2006/main" xmlns:w14="http://schemas.microsoft.com/office/word/2010/wordml" xmlns:w15="http://schemas.microsoft.com/office/word/2012/wordml" xmlns:w16cid="http://schemas.microsoft.com/office/word/2016/wordml/cid" xmlns:w16se="http://schemas.microsoft.com/office/word/2015/wordml/symex" xmlns:wpg="http://schemas.microsoft.com/office/word/2010/wordprocessingGroup" xmlns:wpi="http://schemas.microsoft.com/office/word/2010/wordprocessingInk" xmlns:wne="http://schemas.microsoft.com/office/word/2006/wordml" xmlns:wps="http://schemas.microsoft.com/office/word/2010/wordprocessingShape" mc:Ignorable="w14 w15 w16se w16cid wp14">
   <w:body>
     <w:p>
       <w:pPr>
@@ -15334,7 +15334,23 @@
           <w:rFonts w:hint="cs"/>
           <w:rtl/>
         </w:rPr>
-        <w:t xml:space="preserve"> במידת הצורך). בנוסף, האלגוריתם מאפשר מצב של חיפוש-גרף כפי שנלמד בכיתה, ע״י תחזוק אוסף </w:t>
+        <w:t xml:space="preserve"> במידת הצורך). בנוסף, האלגוריתם מאפשר מצב של חיפוש-גרף כפי שנלמד בכיתה, ע״י </w:t>
+      </w:r>
+      <w:proofErr w:type="spellStart"/>
+      <w:r>
+        <w:rPr>
+          <w:rFonts w:hint="cs"/>
+          <w:rtl/>
+        </w:rPr>
+        <w:t>תחזוק</w:t>
+      </w:r>
+      <w:proofErr w:type="spellEnd"/>
+      <w:r>
+        <w:rPr>
+          <w:rFonts w:hint="cs"/>
+          <w:rtl/>
+        </w:rPr>
+        <w:t xml:space="preserve"> אוסף </w:t>
       </w:r>
       <w:r>
         <w:rPr>
@@ -15388,7 +15404,23 @@
           <w:rFonts w:hint="cs"/>
           <w:rtl/>
         </w:rPr>
-        <w:t xml:space="preserve"> מקבל פרמטר בולאני בשם </w:t>
+        <w:t xml:space="preserve"> מקבל פרמטר </w:t>
+      </w:r>
+      <w:proofErr w:type="spellStart"/>
+      <w:r>
+        <w:rPr>
+          <w:rFonts w:hint="cs"/>
+          <w:rtl/>
+        </w:rPr>
+        <w:t>בולאני</w:t>
+      </w:r>
+      <w:proofErr w:type="spellEnd"/>
+      <w:r>
+        <w:rPr>
+          <w:rFonts w:hint="cs"/>
+          <w:rtl/>
+        </w:rPr>
+        <w:t xml:space="preserve"> בשם </w:t>
       </w:r>
       <w:proofErr w:type="spellStart"/>
       <w:r>
@@ -18083,7 +18115,23 @@
           <w:rFonts w:hint="cs"/>
           <w:rtl/>
         </w:rPr>
-        <w:t xml:space="preserve">. פונק׳ זו מקבלת היוריסטיקה ובעיה לפתרון ומשתמשת באלג׳ </w:t>
+        <w:t xml:space="preserve">. פונק׳ זו מקבלת היוריסטיקה ובעיה לפתרון ומשתמשת </w:t>
+      </w:r>
+      <w:proofErr w:type="spellStart"/>
+      <w:r>
+        <w:rPr>
+          <w:rFonts w:hint="cs"/>
+          <w:rtl/>
+        </w:rPr>
+        <w:t>באלג</w:t>
+      </w:r>
+      <w:proofErr w:type="spellEnd"/>
+      <w:r>
+        <w:rPr>
+          <w:rFonts w:hint="cs"/>
+          <w:rtl/>
+        </w:rPr>
+        <w:t xml:space="preserve">׳ </w:t>
       </w:r>
       <w:proofErr w:type="spellStart"/>
       <w:r>
@@ -18173,10 +18221,26 @@
           <w:rFonts w:hint="cs"/>
           <w:rtl/>
         </w:rPr>
-        <w:t xml:space="preserve">את התוצאות של ריצות אלו היא אמורה לשמור ברשימות ולאחר מכן היא אמורה לקרוא לפונק׳ בשם </w:t>
+        <w:t xml:space="preserve">את התוצאות של ריצות אלו היא אמורה לשמור ברשימות ולאחר מכן היא אמורה לקרוא </w:t>
       </w:r>
       <w:proofErr w:type="spellStart"/>
       <w:r>
+        <w:rPr>
+          <w:rFonts w:hint="cs"/>
+          <w:rtl/>
+        </w:rPr>
+        <w:t>לפונק</w:t>
+      </w:r>
+      <w:proofErr w:type="spellEnd"/>
+      <w:r>
+        <w:rPr>
+          <w:rFonts w:hint="cs"/>
+          <w:rtl/>
+        </w:rPr>
+        <w:t xml:space="preserve">׳ בשם </w:t>
+      </w:r>
+      <w:proofErr w:type="spellStart"/>
+      <w:r>
         <w:t>plot_distance_and_expanded</w:t>
       </w:r>
       <w:r>
@@ -18194,7 +18258,23 @@
           <w:rFonts w:hint="cs"/>
           <w:rtl/>
         </w:rPr>
-        <w:t xml:space="preserve"> (שגם בה עליכם להשלים את המימוש באיזורים החסרים). פונק׳ זו אחראית ליצור</w:t>
+        <w:t xml:space="preserve"> (שגם בה עליכם להשלים את המימוש </w:t>
+      </w:r>
+      <w:proofErr w:type="spellStart"/>
+      <w:r>
+        <w:rPr>
+          <w:rFonts w:hint="cs"/>
+          <w:rtl/>
+        </w:rPr>
+        <w:t>באיזורים</w:t>
+      </w:r>
+      <w:proofErr w:type="spellEnd"/>
+      <w:r>
+        <w:rPr>
+          <w:rFonts w:hint="cs"/>
+          <w:rtl/>
+        </w:rPr>
+        <w:t xml:space="preserve"> החסרים). פונק׳ זו אחראית ליצור</w:t>
       </w:r>
       <w:r>
         <w:rPr>
@@ -18295,7 +18375,23 @@
           <w:rFonts w:hint="cs"/>
           <w:rtl/>
         </w:rPr>
-        <w:t xml:space="preserve">כפונק׳ של המשקל. עתה השתמשו בפונק׳ </w:t>
+        <w:t xml:space="preserve">כפונק׳ של המשקל. עתה השתמשו </w:t>
+      </w:r>
+      <w:proofErr w:type="spellStart"/>
+      <w:r>
+        <w:rPr>
+          <w:rFonts w:hint="cs"/>
+          <w:rtl/>
+        </w:rPr>
+        <w:t>בפונק</w:t>
+      </w:r>
+      <w:proofErr w:type="spellEnd"/>
+      <w:r>
+        <w:rPr>
+          <w:rFonts w:hint="cs"/>
+          <w:rtl/>
+        </w:rPr>
+        <w:t xml:space="preserve">׳ </w:t>
       </w:r>
       <w:proofErr w:type="spellStart"/>
       <w:r>
@@ -21623,7 +21719,25 @@
           <w:color w:val="0070C0"/>
           <w:rtl/>
         </w:rPr>
-        <w:t xml:space="preserve">מחשבת עץ פורש מינימלי על הגרף המכיל את כל המשקלים והצמתים, נסמנו </w:t>
+        <w:t xml:space="preserve">מחשבת עץ פורש מינימלי על הגרף המכיל את כל המשקלים והצמתים, </w:t>
+      </w:r>
+      <w:proofErr w:type="spellStart"/>
+      <w:r>
+        <w:rPr>
+          <w:rFonts w:hint="cs"/>
+          <w:color w:val="0070C0"/>
+          <w:rtl/>
+        </w:rPr>
+        <w:t>נסמנו</w:t>
+      </w:r>
+      <w:proofErr w:type="spellEnd"/>
+      <w:r>
+        <w:rPr>
+          <w:rFonts w:hint="cs"/>
+          <w:color w:val="0070C0"/>
+          <w:rtl/>
+        </w:rPr>
+        <w:t xml:space="preserve"> </w:t>
       </w:r>
       <w:r>
         <w:rPr>
@@ -22085,71 +22199,14 @@
     </w:p>
     <w:p>
       <w:pPr>
-        <w:rPr>
-          <w:b/>
-          <w:bCs/>
-          <w:color w:val="FF0000"/>
-          <w:rtl/>
-        </w:rPr>
-      </w:pPr>
-      <w:r>
-        <w:rPr>
-          <w:rFonts w:hint="cs"/>
-          <w:b/>
-          <w:bCs/>
-          <w:color w:val="FF0000"/>
-          <w:rtl/>
-        </w:rPr>
-        <w:t xml:space="preserve">הגרפים תקינים </w:t>
-      </w:r>
-      <w:r>
-        <w:rPr>
-          <w:b/>
-          <w:bCs/>
-          <w:color w:val="FF0000"/>
-          <w:rtl/>
-        </w:rPr>
-        <w:t>–</w:t>
-      </w:r>
-      <w:r>
-        <w:rPr>
-          <w:rFonts w:hint="cs"/>
-          <w:b/>
-          <w:bCs/>
-          <w:color w:val="FF0000"/>
-          <w:rtl/>
-        </w:rPr>
-        <w:t xml:space="preserve"> צריך לנמק</w:t>
-      </w:r>
-      <w:r>
-        <w:rPr>
-          <w:rFonts w:hint="cs"/>
-          <w:b/>
-          <w:bCs/>
-          <w:color w:val="FF0000"/>
-          <w:rtl/>
-        </w:rPr>
-        <w:t>:</w:t>
-      </w:r>
-    </w:p>
-    <w:p>
-      <w:pPr>
         <w:pStyle w:val="ListParagraph"/>
         <w:numPr>
           <w:ilvl w:val="0"/>
-          <w:numId w:val="21"/>
+          <w:numId w:val="22"/>
         </w:numPr>
-        <w:rPr>
-          <w:b/>
-          <w:bCs/>
-          <w:color w:val="FF0000"/>
-        </w:rPr>
-      </w:pPr>
-      <w:r>
-        <w:rPr>
-          <w:b/>
-          <w:bCs/>
-          <w:color w:val="FF0000"/>
+      </w:pPr>
+      <w:r>
+        <w:rPr>
           <w:rtl/>
         </w:rPr>
         <w:t>הסבירו את הגרף שהתקבל.</w:t>
@@ -22158,21 +22215,94 @@
     <w:p>
       <w:pPr>
         <w:pStyle w:val="ListParagraph"/>
-        <w:ind w:left="1080"/>
-        <w:rPr>
-          <w:b/>
-          <w:bCs/>
-          <w:color w:val="FF0000"/>
-        </w:rPr>
-      </w:pPr>
-      <w:r>
-        <w:rPr>
-          <w:b/>
-          <w:bCs/>
-          <w:color w:val="FF0000"/>
+        <w:rPr>
+          <w:color w:val="0070C0"/>
+          <w:rtl/>
+        </w:rPr>
+      </w:pPr>
+      <w:r>
+        <w:rPr>
+          <w:rFonts w:hint="cs"/>
+          <w:color w:val="0070C0"/>
+          <w:rtl/>
+        </w:rPr>
+        <w:t>כצפוי ניתן לראות בגרפים שככל ש ה</w:t>
+      </w:r>
+      <w:r>
+        <w:rPr>
+          <w:color w:val="0070C0"/>
+        </w:rPr>
+        <w:t xml:space="preserve">weight </w:t>
+      </w:r>
+      <w:r>
+        <w:rPr>
+          <w:rFonts w:hint="cs"/>
+          <w:color w:val="0070C0"/>
+          <w:rtl/>
+        </w:rPr>
+        <w:t xml:space="preserve"> גדול יותר</w:t>
+      </w:r>
+      <w:r>
+        <w:rPr>
+          <w:rFonts w:hint="cs"/>
+          <w:color w:val="0070C0"/>
+          <w:rtl/>
+        </w:rPr>
+        <w:t>,</w:t>
+      </w:r>
+      <w:r>
+        <w:rPr>
+          <w:rFonts w:hint="cs"/>
+          <w:color w:val="0070C0"/>
           <w:rtl/>
         </w:rPr>
         <w:t xml:space="preserve"> </w:t>
+      </w:r>
+      <w:r>
+        <w:rPr>
+          <w:rFonts w:hint="cs"/>
+          <w:color w:val="0070C0"/>
+          <w:rtl/>
+        </w:rPr>
+        <w:t>כ</w:t>
+      </w:r>
+      <w:r>
+        <w:rPr>
+          <w:rFonts w:hint="cs"/>
+          <w:color w:val="0070C0"/>
+          <w:rtl/>
+        </w:rPr>
+        <w:t xml:space="preserve">ך מפתחים פחות צמתים אך משלמים </w:t>
+      </w:r>
+      <w:r>
+        <w:rPr>
+          <w:rFonts w:hint="cs"/>
+          <w:color w:val="0070C0"/>
+          <w:rtl/>
+        </w:rPr>
+        <w:t xml:space="preserve">על </w:t>
+      </w:r>
+      <w:r>
+        <w:rPr>
+          <w:rFonts w:hint="cs"/>
+          <w:color w:val="0070C0"/>
+          <w:rtl/>
+        </w:rPr>
+        <w:t>כך יותר ב</w:t>
+      </w:r>
+      <w:r>
+        <w:rPr>
+          <w:color w:val="0070C0"/>
+        </w:rPr>
+        <w:t xml:space="preserve">.solution cost </w:t>
+      </w:r>
+      <w:r>
+        <w:rPr>
+          <w:rFonts w:hint="cs"/>
+          <w:color w:val="0070C0"/>
+          <w:rtl/>
+        </w:rPr>
+        <w:t xml:space="preserve"> התוצאות תואמות את הנלמד בהרצאות ובתרגולים.</w:t>
       </w:r>
     </w:p>
     <w:p>
@@ -22180,45 +22310,35 @@
         <w:pStyle w:val="ListParagraph"/>
         <w:numPr>
           <w:ilvl w:val="0"/>
-          <w:numId w:val="21"/>
+          <w:numId w:val="22"/>
         </w:numPr>
-        <w:rPr>
-          <w:b/>
-          <w:bCs/>
-          <w:color w:val="FF0000"/>
-        </w:rPr>
-      </w:pPr>
-      <w:r>
-        <w:rPr>
-          <w:b/>
-          <w:bCs/>
-          <w:color w:val="FF0000"/>
+      </w:pPr>
+      <w:r>
+        <w:rPr>
           <w:rtl/>
         </w:rPr>
         <w:t xml:space="preserve">ציינו באיזה ערך </w:t>
       </w:r>
       <w:r>
-        <w:rPr>
-          <w:b/>
-          <w:bCs/>
-          <w:color w:val="FF0000"/>
-        </w:rPr>
         <w:t>w</w:t>
       </w:r>
       <w:r>
         <w:rPr>
-          <w:b/>
-          <w:bCs/>
-          <w:color w:val="FF0000"/>
-          <w:rtl/>
-        </w:rPr>
-        <w:t xml:space="preserve"> הייתם בוחרים ולמה.</w:t>
+          <w:rtl/>
+        </w:rPr>
+        <w:t xml:space="preserve"> הייתם בוחרים ולמה</w:t>
+      </w:r>
+      <w:r>
+        <w:rPr>
+          <w:rFonts w:hint="cs"/>
+          <w:rtl/>
+        </w:rPr>
+        <w:t>?</w:t>
       </w:r>
     </w:p>
     <w:p>
       <w:pPr>
         <w:pStyle w:val="ListParagraph"/>
-        <w:ind w:left="1080"/>
         <w:rPr>
           <w:color w:val="0070C0"/>
           <w:rtl/>
@@ -22261,6 +22381,14 @@
           <w:rtl/>
         </w:rPr>
         <w:t xml:space="preserve"> נותן את הפתרון האופטימאלי במבחינת מספר המצבים והן מבחינת פונ' המחיר, שזו בעצם נקודת החיתוך</w:t>
+      </w:r>
+      <w:r>
+        <w:rPr>
+          <w:rFonts w:hint="cs"/>
+          <w:color w:val="0070C0"/>
+          <w:rtl/>
+        </w:rPr>
+        <w:t>.</w:t>
       </w:r>
       <w:r>
         <w:rPr>
@@ -22654,7 +22782,25 @@
           <w:color w:val="0070C0"/>
           <w:rtl/>
         </w:rPr>
-        <w:t xml:space="preserve">נמצאת במרחק קצר מדירה ואחריה נסיעה ארוכה עד לדירה הבאה לפי היוריסטיקה ופונ' המחיר </w:t>
+        <w:t xml:space="preserve">נמצאת במרחק קצר מדירה ואחריה נסיעה ארוכה עד לדירה הבאה לפי היוריסטיקה </w:t>
+      </w:r>
+      <w:proofErr w:type="spellStart"/>
+      <w:r>
+        <w:rPr>
+          <w:rFonts w:hint="cs"/>
+          <w:color w:val="0070C0"/>
+          <w:rtl/>
+        </w:rPr>
+        <w:t>ופונ</w:t>
+      </w:r>
+      <w:proofErr w:type="spellEnd"/>
+      <w:r>
+        <w:rPr>
+          <w:rFonts w:hint="cs"/>
+          <w:color w:val="0070C0"/>
+          <w:rtl/>
+        </w:rPr>
+        <w:t xml:space="preserve">' המחיר </w:t>
       </w:r>
       <w:proofErr w:type="spellStart"/>
       <w:r>
@@ -22695,12 +22841,29 @@
           <w:color w:val="0070C0"/>
           <w:rtl/>
         </w:rPr>
-        <w:t>נניח שהמרחק האווירי שווה למרחק האמיתי, נתבונן על מפה עם 4 צמתים:</w:t>
+        <w:t>נניח שהמרחק האווירי שווה למרחק האמיתי</w:t>
+      </w:r>
+      <w:r>
+        <w:rPr>
+          <w:rFonts w:hint="cs"/>
+          <w:color w:val="0070C0"/>
+          <w:rtl/>
+        </w:rPr>
+        <w:t xml:space="preserve"> וכי בכל דירה ישנו דייר יחיד</w:t>
+      </w:r>
+      <w:r>
+        <w:rPr>
+          <w:rFonts w:hint="cs"/>
+          <w:color w:val="0070C0"/>
+          <w:rtl/>
+        </w:rPr>
+        <w:t>, נתבונן על מפה עם 4 צמתים:</w:t>
       </w:r>
     </w:p>
     <w:p>
       <w:pPr>
         <w:spacing w:line="259" w:lineRule="auto"/>
+        <w:jc w:val="center"/>
         <w:rPr>
           <w:color w:val="0070C0"/>
           <w:rtl/>
@@ -22713,9 +22876,9 @@
           <w:color w:val="0070C0"/>
         </w:rPr>
         <w:drawing>
-          <wp:inline distT="0" distB="0" distL="0" distR="0" wp14:anchorId="6339DF97" wp14:editId="3E19E6C0">
-            <wp:extent cx="5264785" cy="2320925"/>
-            <wp:effectExtent l="0" t="0" r="0" b="3175"/>
+          <wp:inline distT="0" distB="0" distL="0" distR="0" wp14:anchorId="6339DF97" wp14:editId="0365B234">
+            <wp:extent cx="4228259" cy="1759383"/>
+            <wp:effectExtent l="0" t="0" r="1270" b="0"/>
             <wp:docPr id="12" name="Picture 12"/>
             <wp:cNvGraphicFramePr>
               <a:graphicFrameLocks xmlns:a="http://schemas.openxmlformats.org/drawingml/2006/main" noChangeAspect="1"/>
@@ -22729,7 +22892,7 @@
                       <a:picLocks noChangeAspect="1" noChangeArrowheads="1"/>
                     </pic:cNvPicPr>
                   </pic:nvPicPr>
-                  <pic:blipFill>
+                  <pic:blipFill rotWithShape="1">
                     <a:blip r:embed="rId13" cstate="print">
                       <a:extLst>
                         <a:ext uri="{28A0092B-C50C-407E-A947-70E740481C1C}">
@@ -22737,15 +22900,13 @@
                         </a:ext>
                       </a:extLst>
                     </a:blip>
-                    <a:srcRect/>
-                    <a:stretch>
-                      <a:fillRect/>
-                    </a:stretch>
+                    <a:srcRect l="4477" t="6528" r="7690" b="10569"/>
+                    <a:stretch/>
                   </pic:blipFill>
                   <pic:spPr bwMode="auto">
                     <a:xfrm>
                       <a:off x="0" y="0"/>
-                      <a:ext cx="5264785" cy="2320925"/>
+                      <a:ext cx="4234172" cy="1761844"/>
                     </a:xfrm>
                     <a:prstGeom prst="rect">
                       <a:avLst/>
@@ -22754,6 +22915,11 @@
                     <a:ln>
                       <a:noFill/>
                     </a:ln>
+                    <a:extLst>
+                      <a:ext uri="{53640926-AAD7-44D8-BBD7-CCE9431645EC}">
+                        <a14:shadowObscured xmlns:a14="http://schemas.microsoft.com/office/drawing/2010/main"/>
+                      </a:ext>
+                    </a:extLst>
                   </pic:spPr>
                 </pic:pic>
               </a:graphicData>
@@ -22761,23 +22927,91 @@
           </wp:inline>
         </w:drawing>
       </w:r>
-      <w:r>
-        <w:rPr>
-          <w:rFonts w:hint="cs"/>
-          <w:color w:val="0070C0"/>
-          <w:rtl/>
-        </w:rPr>
-        <w:t xml:space="preserve"> </w:t>
-      </w:r>
     </w:p>
     <w:p>
       <w:pPr>
         <w:spacing w:line="259" w:lineRule="auto"/>
         <w:rPr>
-          <w:color w:val="5B9BD5" w:themeColor="accent5"/>
-          <w:rtl/>
-        </w:rPr>
-      </w:pPr>
+          <w:color w:val="0070C0"/>
+          <w:rtl/>
+        </w:rPr>
+      </w:pPr>
+      <w:r>
+        <w:rPr>
+          <w:rFonts w:hint="cs"/>
+          <w:color w:val="0070C0"/>
+          <w:rtl/>
+        </w:rPr>
+        <w:t xml:space="preserve">המסלול המסומן בצהוב מתייחס לחישוב לפי </w:t>
+      </w:r>
+      <w:proofErr w:type="spellStart"/>
+      <w:r>
+        <w:rPr>
+          <w:color w:val="0070C0"/>
+        </w:rPr>
+        <w:t>MDAMaxAirDistHeuristic</w:t>
+      </w:r>
+      <w:proofErr w:type="spellEnd"/>
+      <w:r>
+        <w:rPr>
+          <w:rFonts w:hint="cs"/>
+          <w:color w:val="0070C0"/>
+          <w:rtl/>
+        </w:rPr>
+        <w:t xml:space="preserve">, </w:t>
+      </w:r>
+      <w:proofErr w:type="spellStart"/>
+      <w:r>
+        <w:rPr>
+          <w:rFonts w:hint="cs"/>
+          <w:color w:val="0070C0"/>
+          <w:rtl/>
+        </w:rPr>
+        <w:t>והורוד</w:t>
+      </w:r>
+      <w:proofErr w:type="spellEnd"/>
+      <w:r>
+        <w:rPr>
+          <w:rFonts w:hint="cs"/>
+          <w:color w:val="0070C0"/>
+          <w:rtl/>
+        </w:rPr>
+        <w:t xml:space="preserve"> לאופטימאלי. </w:t>
+      </w:r>
+    </w:p>
+    <w:p>
+      <w:pPr>
+        <w:spacing w:line="259" w:lineRule="auto"/>
+        <w:rPr>
+          <w:color w:val="0070C0"/>
+          <w:rtl/>
+        </w:rPr>
+      </w:pPr>
+      <w:r>
+        <w:rPr>
+          <w:rFonts w:hint="cs"/>
+          <w:color w:val="0070C0"/>
+          <w:rtl/>
+        </w:rPr>
+        <w:t>בדוגמה זו ניתן לראות כי כשמגיעים לדירה הימנית ביותר, מכיוון שלפי הגדרת פונקציית המחיר הנתונה, לא קיימת הגבלה על הקיבולת של המקרר על האמבולנס, כלומר אין הגבלה על מספר הבדיקות שלקחנו מדירות על האמבולנס, אנו ממשיכים מדירה זו לדירה התחתונה ולא חוזרים למעבדה.</w:t>
+      </w:r>
+    </w:p>
+    <w:p>
+      <w:pPr>
+        <w:spacing w:line="259" w:lineRule="auto"/>
+        <w:rPr>
+          <w:color w:val="FF0000"/>
+          <w:rtl/>
+        </w:rPr>
+      </w:pPr>
+      <w:r>
+        <w:rPr>
+          <w:rFonts w:hint="cs"/>
+          <w:color w:val="FF0000"/>
+          <w:rtl/>
+        </w:rPr>
+        <w:t xml:space="preserve">אם יהיה זמן לעדכן את החישוב הכתום </w:t>
+      </w:r>
     </w:p>
     <w:p>
       <w:pPr>
@@ -22918,6 +23152,7 @@
       <w:pPr>
         <w:pStyle w:val="ListParagraph"/>
         <w:spacing w:line="259" w:lineRule="auto"/>
+        <w:jc w:val="center"/>
       </w:pPr>
       <w:r>
         <w:rPr>
@@ -22958,9 +23193,9 @@
           <w:color w:val="0070C0"/>
         </w:rPr>
         <w:drawing>
-          <wp:inline distT="0" distB="0" distL="0" distR="0" wp14:anchorId="48F82944" wp14:editId="2D664885">
-            <wp:extent cx="5257800" cy="2632075"/>
-            <wp:effectExtent l="0" t="0" r="0" b="0"/>
+          <wp:inline distT="0" distB="0" distL="0" distR="0" wp14:anchorId="48F82944" wp14:editId="5B76CF31">
+            <wp:extent cx="4590232" cy="2297888"/>
+            <wp:effectExtent l="0" t="0" r="1270" b="7620"/>
             <wp:docPr id="15" name="Picture 15"/>
             <wp:cNvGraphicFramePr>
               <a:graphicFrameLocks xmlns:a="http://schemas.openxmlformats.org/drawingml/2006/main" noChangeAspect="1"/>
@@ -22990,7 +23225,7 @@
                   <pic:spPr bwMode="auto">
                     <a:xfrm>
                       <a:off x="0" y="0"/>
-                      <a:ext cx="5257800" cy="2632075"/>
+                      <a:ext cx="4590232" cy="2297888"/>
                     </a:xfrm>
                     <a:prstGeom prst="rect">
                       <a:avLst/>
@@ -23033,6 +23268,7 @@
           <w:rFonts w:hint="cs"/>
           <w:rtl/>
         </w:rPr>
+        <w:lastRenderedPageBreak/>
         <w:t xml:space="preserve">יבש (2 נק׳): הוכח/הפרך: ההיוריסטיקה </w:t>
       </w:r>
       <w:proofErr w:type="spellStart"/>
@@ -23149,13 +23385,87 @@
       <w:pPr>
         <w:pStyle w:val="ListParagraph"/>
         <w:spacing w:line="259" w:lineRule="auto"/>
-      </w:pPr>
+        <w:rPr>
+          <w:color w:val="0070C0"/>
+          <w:rtl/>
+        </w:rPr>
+      </w:pPr>
+      <w:r>
+        <w:rPr>
+          <w:rFonts w:hint="cs"/>
+          <w:color w:val="0070C0"/>
+          <w:rtl/>
+        </w:rPr>
+        <w:t>הפרכה:</w:t>
+      </w:r>
     </w:p>
     <w:p>
       <w:pPr>
         <w:pStyle w:val="ListParagraph"/>
         <w:spacing w:line="259" w:lineRule="auto"/>
         <w:rPr>
+          <w:color w:val="0070C0"/>
+          <w:rtl/>
+        </w:rPr>
+      </w:pPr>
+      <w:r>
+        <w:rPr>
+          <w:rFonts w:hint="cs"/>
+          <w:color w:val="0070C0"/>
+          <w:rtl/>
+        </w:rPr>
+        <w:t xml:space="preserve">ההיוריסטיקה </w:t>
+      </w:r>
+      <w:proofErr w:type="spellStart"/>
+      <w:r>
+        <w:rPr>
+          <w:color w:val="0070C0"/>
+        </w:rPr>
+        <w:t>MDAMSTAirDistHeuristic</w:t>
+      </w:r>
+      <w:proofErr w:type="spellEnd"/>
+      <w:r>
+        <w:rPr>
+          <w:rFonts w:hint="cs"/>
+          <w:color w:val="0070C0"/>
+          <w:rtl/>
+        </w:rPr>
+        <w:t xml:space="preserve"> מחשבת עבור הגרף עם המשקלים במינימליים בין כל זוג צמתים את העץ פורש המינימלי למציאת מסלול לפתרון.</w:t>
+      </w:r>
+    </w:p>
+    <w:p>
+      <w:pPr>
+        <w:pStyle w:val="ListParagraph"/>
+        <w:spacing w:line="259" w:lineRule="auto"/>
+        <w:rPr>
+          <w:color w:val="0070C0"/>
+          <w:rtl/>
+        </w:rPr>
+      </w:pPr>
+      <w:r>
+        <w:rPr>
+          <w:rFonts w:hint="cs"/>
+          <w:color w:val="0070C0"/>
+          <w:rtl/>
+        </w:rPr>
+        <w:t>נתאר אתת המצב הבא:</w:t>
+      </w:r>
+    </w:p>
+    <w:p>
+      <w:pPr>
+        <w:pStyle w:val="ListParagraph"/>
+        <w:spacing w:line="259" w:lineRule="auto"/>
+        <w:rPr>
+          <w:color w:val="0070C0"/>
+          <w:rtl/>
+        </w:rPr>
+      </w:pPr>
+    </w:p>
+    <w:p>
+      <w:pPr>
+        <w:pStyle w:val="ListParagraph"/>
+        <w:spacing w:line="259" w:lineRule="auto"/>
+        <w:rPr>
           <w:color w:val="FF0000"/>
           <w:rtl/>
         </w:rPr>
@@ -23166,15 +23476,178 @@
           <w:color w:val="FF0000"/>
           <w:rtl/>
         </w:rPr>
-        <w:t>לא קבילה ,עבור פונ המחיר , מה עם יש מעבדה במרחקים מסויימים ואז עלות הנסיעה בדרך ארוכה היא 0</w:t>
-      </w:r>
-      <w:r>
-        <w:rPr>
-          <w:rFonts w:hint="cs"/>
+        <w:t>להתייחס לגרף מלא</w:t>
+      </w:r>
+    </w:p>
+    <w:p>
+      <w:pPr>
+        <w:pStyle w:val="ListParagraph"/>
+        <w:spacing w:line="259" w:lineRule="auto"/>
+        <w:rPr>
           <w:color w:val="FF0000"/>
           <w:rtl/>
         </w:rPr>
-        <w:t xml:space="preserve"> למצוא דוגמה נגדית</w:t>
+      </w:pPr>
+      <w:r>
+        <w:rPr>
+          <w:rFonts w:hint="cs"/>
+          <w:color w:val="FF0000"/>
+          <w:rtl/>
+        </w:rPr>
+        <w:t xml:space="preserve">משקלי קשתות הן מרחק אווירי </w:t>
+      </w:r>
+      <w:proofErr w:type="spellStart"/>
+      <w:r>
+        <w:rPr>
+          <w:rFonts w:hint="cs"/>
+          <w:color w:val="FF0000"/>
+          <w:rtl/>
+        </w:rPr>
+        <w:t>בעפמ</w:t>
+      </w:r>
+      <w:proofErr w:type="spellEnd"/>
+    </w:p>
+    <w:p>
+      <w:pPr>
+        <w:pStyle w:val="ListParagraph"/>
+        <w:spacing w:line="259" w:lineRule="auto"/>
+        <w:rPr>
+          <w:color w:val="FF0000"/>
+          <w:rtl/>
+        </w:rPr>
+      </w:pPr>
+      <w:proofErr w:type="spellStart"/>
+      <w:r>
+        <w:rPr>
+          <w:rFonts w:hint="cs"/>
+          <w:color w:val="FF0000"/>
+          <w:rtl/>
+        </w:rPr>
+        <w:t>עפמ</w:t>
+      </w:r>
+      <w:proofErr w:type="spellEnd"/>
+      <w:r>
+        <w:rPr>
+          <w:rFonts w:hint="cs"/>
+          <w:color w:val="FF0000"/>
+          <w:rtl/>
+        </w:rPr>
+        <w:t xml:space="preserve"> 12 אופטימאלי 9</w:t>
+      </w:r>
+    </w:p>
+    <w:p>
+      <w:pPr>
+        <w:pStyle w:val="ListParagraph"/>
+        <w:spacing w:line="259" w:lineRule="auto"/>
+        <w:rPr>
+          <w:color w:val="FF0000"/>
+        </w:rPr>
+      </w:pPr>
+    </w:p>
+    <w:p>
+      <w:pPr>
+        <w:pStyle w:val="ListParagraph"/>
+        <w:spacing w:line="259" w:lineRule="auto"/>
+        <w:rPr>
+          <w:color w:val="FF0000"/>
+          <w:rtl/>
+        </w:rPr>
+      </w:pPr>
+      <w:r>
+        <w:rPr>
+          <w:rFonts w:hint="cs"/>
+          <w:color w:val="FF0000"/>
+          <w:rtl/>
+        </w:rPr>
+        <w:t xml:space="preserve">לא קבילה ,עבור </w:t>
+      </w:r>
+      <w:proofErr w:type="spellStart"/>
+      <w:r>
+        <w:rPr>
+          <w:rFonts w:hint="cs"/>
+          <w:color w:val="FF0000"/>
+          <w:rtl/>
+        </w:rPr>
+        <w:t>פונ</w:t>
+      </w:r>
+      <w:proofErr w:type="spellEnd"/>
+      <w:r>
+        <w:rPr>
+          <w:rFonts w:hint="cs"/>
+          <w:color w:val="FF0000"/>
+          <w:rtl/>
+        </w:rPr>
+        <w:t xml:space="preserve"> המחיר, מה עם יש מעבדה במרחקים מסויימים ואז עלות הנסיעה בדרך ארוכה היא 0</w:t>
+      </w:r>
+      <w:r>
+        <w:rPr>
+          <w:rFonts w:hint="cs"/>
+          <w:color w:val="FF0000"/>
+          <w:rtl/>
+        </w:rPr>
+        <w:t xml:space="preserve"> </w:t>
+      </w:r>
+    </w:p>
+    <w:p>
+      <w:pPr>
+        <w:pStyle w:val="ListParagraph"/>
+        <w:spacing w:line="259" w:lineRule="auto"/>
+        <w:rPr>
+          <w:color w:val="FF0000"/>
+          <w:rtl/>
+        </w:rPr>
+      </w:pPr>
+    </w:p>
+    <w:p>
+      <w:pPr>
+        <w:pStyle w:val="ListParagraph"/>
+        <w:spacing w:line="259" w:lineRule="auto"/>
+        <w:rPr>
+          <w:color w:val="FF0000"/>
+          <w:rtl/>
+        </w:rPr>
+      </w:pPr>
+      <w:bookmarkStart w:id="0" w:name="_GoBack"/>
+      <w:bookmarkEnd w:id="0"/>
+      <w:r>
+        <w:rPr>
+          <w:noProof/>
+        </w:rPr>
+        <w:drawing>
+          <wp:inline distT="0" distB="0" distL="0" distR="0" wp14:anchorId="3EBE8A6E" wp14:editId="68ACDD62">
+            <wp:extent cx="3205487" cy="1789531"/>
+            <wp:effectExtent l="0" t="0" r="0" b="1270"/>
+            <wp:docPr id="2" name="Picture 2"/>
+            <wp:cNvGraphicFramePr>
+              <a:graphicFrameLocks xmlns:a="http://schemas.openxmlformats.org/drawingml/2006/main" noChangeAspect="1"/>
+            </wp:cNvGraphicFramePr>
+            <a:graphic xmlns:a="http://schemas.openxmlformats.org/drawingml/2006/main">
+              <a:graphicData uri="http://schemas.openxmlformats.org/drawingml/2006/picture">
+                <pic:pic xmlns:pic="http://schemas.openxmlformats.org/drawingml/2006/picture">
+                  <pic:nvPicPr>
+                    <pic:cNvPr id="1" name=""/>
+                    <pic:cNvPicPr/>
+                  </pic:nvPicPr>
+                  <pic:blipFill>
+                    <a:blip r:embed="rId15"/>
+                    <a:stretch>
+                      <a:fillRect/>
+                    </a:stretch>
+                  </pic:blipFill>
+                  <pic:spPr>
+                    <a:xfrm>
+                      <a:off x="0" y="0"/>
+                      <a:ext cx="3209693" cy="1791879"/>
+                    </a:xfrm>
+                    <a:prstGeom prst="rect">
+                      <a:avLst/>
+                    </a:prstGeom>
+                  </pic:spPr>
+                </pic:pic>
+              </a:graphicData>
+            </a:graphic>
+          </wp:inline>
+        </w:drawing>
       </w:r>
     </w:p>
     <w:p>
@@ -23509,7 +23982,23 @@
           <w:rFonts w:hint="cs"/>
           <w:rtl/>
         </w:rPr>
-        <w:t xml:space="preserve"> להשתמש בפונק׳</w:t>
+        <w:t xml:space="preserve"> להשתמש </w:t>
+      </w:r>
+      <w:proofErr w:type="spellStart"/>
+      <w:r>
+        <w:rPr>
+          <w:rFonts w:hint="cs"/>
+          <w:rtl/>
+        </w:rPr>
+        <w:t>בפונק</w:t>
+      </w:r>
+      <w:proofErr w:type="spellEnd"/>
+      <w:r>
+        <w:rPr>
+          <w:rFonts w:hint="cs"/>
+          <w:rtl/>
+        </w:rPr>
+        <w:t>׳</w:t>
       </w:r>
       <w:r>
         <w:rPr>
@@ -24129,7 +24618,15 @@
           <w:rFonts w:hint="cs"/>
           <w:rtl/>
         </w:rPr>
-        <w:t xml:space="preserve"> הדגישו איך רואים בתוצאות שהפתרון המתקבל אכן ממזער את המדד הרלוונטי בהתאם לפונק׳ העלות שהופעלה </w:t>
+        <w:t xml:space="preserve"> הדגישו איך רואים בתוצאות שהפתרון </w:t>
+      </w:r>
+      <w:r>
+        <w:rPr>
+          <w:rFonts w:hint="cs"/>
+          <w:rtl/>
+        </w:rPr>
+        <w:lastRenderedPageBreak/>
+        <w:t xml:space="preserve">המתקבל אכן ממזער את המדד הרלוונטי בהתאם לפונק׳ העלות שהופעלה </w:t>
       </w:r>
       <w:r>
         <w:rPr>
@@ -25338,7 +25835,6 @@
             <w:rPr>
               <w:rFonts w:ascii="Cambria Math" w:eastAsiaTheme="minorEastAsia" w:hAnsi="Cambria Math"/>
             </w:rPr>
-            <w:lastRenderedPageBreak/>
             <m:t>DistEpsOptimal≜</m:t>
           </m:r>
           <m:d>
@@ -29024,6 +29520,7 @@
           <w:color w:val="0070C0"/>
           <w:rtl/>
         </w:rPr>
+        <w:lastRenderedPageBreak/>
         <w:t xml:space="preserve">כלומר </w:t>
       </w:r>
       <m:oMath>
@@ -30523,7 +31020,6 @@
           <w:i/>
           <w:rtl/>
         </w:rPr>
-        <w:lastRenderedPageBreak/>
         <w:t xml:space="preserve">הרץ </w:t>
       </w:r>
       <m:oMath>
@@ -31710,10 +32206,26 @@
           <w:rFonts w:hint="cs"/>
           <w:rtl/>
         </w:rPr>
-        <w:t xml:space="preserve">. האלג׳ יפעל בצורה הבאה: נריץ את אלג׳ </w:t>
+        <w:t xml:space="preserve">. </w:t>
       </w:r>
       <w:proofErr w:type="spellStart"/>
       <w:r>
+        <w:rPr>
+          <w:rFonts w:hint="cs"/>
+          <w:rtl/>
+        </w:rPr>
+        <w:t>האלג</w:t>
+      </w:r>
+      <w:proofErr w:type="spellEnd"/>
+      <w:r>
+        <w:rPr>
+          <w:rFonts w:hint="cs"/>
+          <w:rtl/>
+        </w:rPr>
+        <w:t xml:space="preserve">׳ יפעל בצורה הבאה: נריץ את אלג׳ </w:t>
+      </w:r>
+      <w:proofErr w:type="spellStart"/>
+      <w:r>
         <w:t>wA</w:t>
       </w:r>
       <w:proofErr w:type="spellEnd"/>
@@ -31778,7 +32290,23 @@
           <w:rFonts w:eastAsiaTheme="minorEastAsia" w:hint="cs"/>
           <w:rtl/>
         </w:rPr>
-        <w:t xml:space="preserve"> והאלג׳ היורשים ממנה יודעים לקבל ב- </w:t>
+        <w:t xml:space="preserve"> </w:t>
+      </w:r>
+      <w:proofErr w:type="spellStart"/>
+      <w:r>
+        <w:rPr>
+          <w:rFonts w:eastAsiaTheme="minorEastAsia" w:hint="cs"/>
+          <w:rtl/>
+        </w:rPr>
+        <w:t>והאלג</w:t>
+      </w:r>
+      <w:proofErr w:type="spellEnd"/>
+      <w:r>
+        <w:rPr>
+          <w:rFonts w:eastAsiaTheme="minorEastAsia" w:hint="cs"/>
+          <w:rtl/>
+        </w:rPr>
+        <w:t xml:space="preserve">׳ היורשים ממנה יודעים לקבל ב- </w:t>
       </w:r>
       <w:r>
         <w:rPr>
@@ -31874,7 +32402,23 @@
           <w:rFonts w:eastAsiaTheme="minorEastAsia" w:hint="cs"/>
           <w:rtl/>
         </w:rPr>
-        <w:t xml:space="preserve"> של הגבול העליון. בכל איטרציה של החיפוש נריץ את </w:t>
+        <w:t xml:space="preserve"> של הגבול העליון. בכל </w:t>
+      </w:r>
+      <w:proofErr w:type="spellStart"/>
+      <w:r>
+        <w:rPr>
+          <w:rFonts w:eastAsiaTheme="minorEastAsia" w:hint="cs"/>
+          <w:rtl/>
+        </w:rPr>
+        <w:t>איטרציה</w:t>
+      </w:r>
+      <w:proofErr w:type="spellEnd"/>
+      <w:r>
+        <w:rPr>
+          <w:rFonts w:eastAsiaTheme="minorEastAsia" w:hint="cs"/>
+          <w:rtl/>
+        </w:rPr>
+        <w:t xml:space="preserve"> של החיפוש נריץ את </w:t>
       </w:r>
       <w:proofErr w:type="spellStart"/>
       <w:r>
@@ -32178,12 +32722,12 @@
       </w:pPr>
     </w:p>
     <w:sectPr>
-      <w:headerReference w:type="even" r:id="rId15"/>
-      <w:headerReference w:type="default" r:id="rId16"/>
-      <w:footerReference w:type="even" r:id="rId17"/>
-      <w:footerReference w:type="default" r:id="rId18"/>
-      <w:headerReference w:type="first" r:id="rId19"/>
-      <w:footerReference w:type="first" r:id="rId20"/>
+      <w:headerReference w:type="even" r:id="rId16"/>
+      <w:headerReference w:type="default" r:id="rId17"/>
+      <w:footerReference w:type="even" r:id="rId18"/>
+      <w:footerReference w:type="default" r:id="rId19"/>
+      <w:headerReference w:type="first" r:id="rId20"/>
+      <w:footerReference w:type="first" r:id="rId21"/>
       <w:pgSz w:w="11906" w:h="16838"/>
       <w:pgMar w:top="990" w:right="1800" w:bottom="810" w:left="1800" w:header="708" w:footer="708" w:gutter="0"/>
       <w:cols w:space="708"/>
@@ -32196,7 +32740,7 @@
 </file>
 
 <file path=word/endnotes.xml><?xml version="1.0" encoding="utf-8"?>
-<w:endnotes xmlns:wpc="http://schemas.microsoft.com/office/word/2010/wordprocessingCanvas" xmlns:cx="http://schemas.microsoft.com/office/drawing/2014/chartex" xmlns:cx1="http://schemas.microsoft.com/office/drawing/2015/9/8/chartex" xmlns:cx2="http://schemas.microsoft.com/office/drawing/2015/10/21/chartex" xmlns:cx3="http://schemas.microsoft.com/office/drawing/2016/5/9/chartex" xmlns:cx4="http://schemas.microsoft.com/office/drawing/2016/5/10/chartex" xmlns:cx5="http://schemas.microsoft.com/office/drawing/2016/5/11/chartex" xmlns:cx6="http://schemas.microsoft.com/office/drawing/2016/5/12/chartex" xmlns:cx7="http://schemas.microsoft.com/office/drawing/2016/5/13/chartex" xmlns:cx8="http://schemas.microsoft.com/office/drawing/2016/5/14/chartex" xmlns:mc="http://schemas.openxmlformats.org/markup-compatibility/2006" xmlns:aink="http://schemas.microsoft.com/office/drawing/2016/ink" xmlns:am3d="http://schemas.microsoft.com/office/drawing/2017/model3d" xmlns:o="urn:schemas-microsoft-com:office:office" xmlns:r="http://schemas.openxmlformats.org/officeDocument/2006/relationships" xmlns:m="http://schemas.openxmlformats.org/officeDocument/2006/math" xmlns:v="urn:schemas-microsoft-com:vml" xmlns:wp14="http://schemas.microsoft.com/office/word/2010/wordprocessingDrawing" xmlns:wp="http://schemas.openxmlformats.org/drawingml/2006/wordprocessingDrawing" xmlns:w10="urn:schemas-microsoft-com:office:word" xmlns:w="http://schemas.openxmlformats.org/wordprocessingml/2006/main" xmlns:w14="http://schemas.microsoft.com/office/word/2010/wordml" xmlns:w15="http://schemas.microsoft.com/office/word/2012/wordml" xmlns:w16cex="http://schemas.microsoft.com/office/word/2018/wordml/cex" xmlns:w16cid="http://schemas.microsoft.com/office/word/2016/wordml/cid" xmlns:w16="http://schemas.microsoft.com/office/word/2018/wordml" xmlns:w16se="http://schemas.microsoft.com/office/word/2015/wordml/symex" xmlns:wpg="http://schemas.microsoft.com/office/word/2010/wordprocessingGroup" xmlns:wpi="http://schemas.microsoft.com/office/word/2010/wordprocessingInk" xmlns:wne="http://schemas.microsoft.com/office/word/2006/wordml" xmlns:wps="http://schemas.microsoft.com/office/word/2010/wordprocessingShape" mc:Ignorable="w14 w15 w16se w16cid w16 w16cex wp14">
+<w:endnotes xmlns:wpc="http://schemas.microsoft.com/office/word/2010/wordprocessingCanvas" xmlns:cx="http://schemas.microsoft.com/office/drawing/2014/chartex" xmlns:cx1="http://schemas.microsoft.com/office/drawing/2015/9/8/chartex" xmlns:cx2="http://schemas.microsoft.com/office/drawing/2015/10/21/chartex" xmlns:cx3="http://schemas.microsoft.com/office/drawing/2016/5/9/chartex" xmlns:cx4="http://schemas.microsoft.com/office/drawing/2016/5/10/chartex" xmlns:cx5="http://schemas.microsoft.com/office/drawing/2016/5/11/chartex" xmlns:cx6="http://schemas.microsoft.com/office/drawing/2016/5/12/chartex" xmlns:cx7="http://schemas.microsoft.com/office/drawing/2016/5/13/chartex" xmlns:cx8="http://schemas.microsoft.com/office/drawing/2016/5/14/chartex" xmlns:mc="http://schemas.openxmlformats.org/markup-compatibility/2006" xmlns:aink="http://schemas.microsoft.com/office/drawing/2016/ink" xmlns:am3d="http://schemas.microsoft.com/office/drawing/2017/model3d" xmlns:o="urn:schemas-microsoft-com:office:office" xmlns:r="http://schemas.openxmlformats.org/officeDocument/2006/relationships" xmlns:m="http://schemas.openxmlformats.org/officeDocument/2006/math" xmlns:v="urn:schemas-microsoft-com:vml" xmlns:wp14="http://schemas.microsoft.com/office/word/2010/wordprocessingDrawing" xmlns:wp="http://schemas.openxmlformats.org/drawingml/2006/wordprocessingDrawing" xmlns:w10="urn:schemas-microsoft-com:office:word" xmlns:w="http://schemas.openxmlformats.org/wordprocessingml/2006/main" xmlns:w14="http://schemas.microsoft.com/office/word/2010/wordml" xmlns:w15="http://schemas.microsoft.com/office/word/2012/wordml" xmlns:w16cid="http://schemas.microsoft.com/office/word/2016/wordml/cid" xmlns:w16se="http://schemas.microsoft.com/office/word/2015/wordml/symex" xmlns:wpg="http://schemas.microsoft.com/office/word/2010/wordprocessingGroup" xmlns:wpi="http://schemas.microsoft.com/office/word/2010/wordprocessingInk" xmlns:wne="http://schemas.microsoft.com/office/word/2006/wordml" xmlns:wps="http://schemas.microsoft.com/office/word/2010/wordprocessingShape" mc:Ignorable="w14 w15 w16se w16cid wp14">
   <w:endnote w:type="separator" w:id="-1">
     <w:p>
       <w:pPr>
@@ -32221,7 +32765,7 @@
 </file>
 
 <file path=word/footer1.xml><?xml version="1.0" encoding="utf-8"?>
-<w:ftr xmlns:wpc="http://schemas.microsoft.com/office/word/2010/wordprocessingCanvas" xmlns:cx="http://schemas.microsoft.com/office/drawing/2014/chartex" xmlns:cx1="http://schemas.microsoft.com/office/drawing/2015/9/8/chartex" xmlns:cx2="http://schemas.microsoft.com/office/drawing/2015/10/21/chartex" xmlns:cx3="http://schemas.microsoft.com/office/drawing/2016/5/9/chartex" xmlns:cx4="http://schemas.microsoft.com/office/drawing/2016/5/10/chartex" xmlns:cx5="http://schemas.microsoft.com/office/drawing/2016/5/11/chartex" xmlns:cx6="http://schemas.microsoft.com/office/drawing/2016/5/12/chartex" xmlns:cx7="http://schemas.microsoft.com/office/drawing/2016/5/13/chartex" xmlns:cx8="http://schemas.microsoft.com/office/drawing/2016/5/14/chartex" xmlns:mc="http://schemas.openxmlformats.org/markup-compatibility/2006" xmlns:aink="http://schemas.microsoft.com/office/drawing/2016/ink" xmlns:am3d="http://schemas.microsoft.com/office/drawing/2017/model3d" xmlns:o="urn:schemas-microsoft-com:office:office" xmlns:r="http://schemas.openxmlformats.org/officeDocument/2006/relationships" xmlns:m="http://schemas.openxmlformats.org/officeDocument/2006/math" xmlns:v="urn:schemas-microsoft-com:vml" xmlns:wp14="http://schemas.microsoft.com/office/word/2010/wordprocessingDrawing" xmlns:wp="http://schemas.openxmlformats.org/drawingml/2006/wordprocessingDrawing" xmlns:w10="urn:schemas-microsoft-com:office:word" xmlns:w="http://schemas.openxmlformats.org/wordprocessingml/2006/main" xmlns:w14="http://schemas.microsoft.com/office/word/2010/wordml" xmlns:w15="http://schemas.microsoft.com/office/word/2012/wordml" xmlns:w16cex="http://schemas.microsoft.com/office/word/2018/wordml/cex" xmlns:w16cid="http://schemas.microsoft.com/office/word/2016/wordml/cid" xmlns:w16="http://schemas.microsoft.com/office/word/2018/wordml" xmlns:w16se="http://schemas.microsoft.com/office/word/2015/wordml/symex" xmlns:wpg="http://schemas.microsoft.com/office/word/2010/wordprocessingGroup" xmlns:wpi="http://schemas.microsoft.com/office/word/2010/wordprocessingInk" xmlns:wne="http://schemas.microsoft.com/office/word/2006/wordml" xmlns:wps="http://schemas.microsoft.com/office/word/2010/wordprocessingShape" mc:Ignorable="w14 w15 w16se w16cid w16 w16cex wp14">
+<w:ftr xmlns:wpc="http://schemas.microsoft.com/office/word/2010/wordprocessingCanvas" xmlns:cx="http://schemas.microsoft.com/office/drawing/2014/chartex" xmlns:cx1="http://schemas.microsoft.com/office/drawing/2015/9/8/chartex" xmlns:cx2="http://schemas.microsoft.com/office/drawing/2015/10/21/chartex" xmlns:cx3="http://schemas.microsoft.com/office/drawing/2016/5/9/chartex" xmlns:cx4="http://schemas.microsoft.com/office/drawing/2016/5/10/chartex" xmlns:cx5="http://schemas.microsoft.com/office/drawing/2016/5/11/chartex" xmlns:cx6="http://schemas.microsoft.com/office/drawing/2016/5/12/chartex" xmlns:cx7="http://schemas.microsoft.com/office/drawing/2016/5/13/chartex" xmlns:cx8="http://schemas.microsoft.com/office/drawing/2016/5/14/chartex" xmlns:mc="http://schemas.openxmlformats.org/markup-compatibility/2006" xmlns:aink="http://schemas.microsoft.com/office/drawing/2016/ink" xmlns:am3d="http://schemas.microsoft.com/office/drawing/2017/model3d" xmlns:o="urn:schemas-microsoft-com:office:office" xmlns:r="http://schemas.openxmlformats.org/officeDocument/2006/relationships" xmlns:m="http://schemas.openxmlformats.org/officeDocument/2006/math" xmlns:v="urn:schemas-microsoft-com:vml" xmlns:wp14="http://schemas.microsoft.com/office/word/2010/wordprocessingDrawing" xmlns:wp="http://schemas.openxmlformats.org/drawingml/2006/wordprocessingDrawing" xmlns:w10="urn:schemas-microsoft-com:office:word" xmlns:w="http://schemas.openxmlformats.org/wordprocessingml/2006/main" xmlns:w14="http://schemas.microsoft.com/office/word/2010/wordml" xmlns:w15="http://schemas.microsoft.com/office/word/2012/wordml" xmlns:w16cid="http://schemas.microsoft.com/office/word/2016/wordml/cid" xmlns:w16se="http://schemas.microsoft.com/office/word/2015/wordml/symex" xmlns:wpg="http://schemas.microsoft.com/office/word/2010/wordprocessingGroup" xmlns:wpi="http://schemas.microsoft.com/office/word/2010/wordprocessingInk" xmlns:wne="http://schemas.microsoft.com/office/word/2006/wordml" xmlns:wps="http://schemas.microsoft.com/office/word/2010/wordprocessingShape" mc:Ignorable="w14 w15 w16se w16cid wp14">
   <w:p>
     <w:pPr>
       <w:pStyle w:val="Footer"/>
@@ -32231,7 +32775,7 @@
 </file>
 
 <file path=word/footer2.xml><?xml version="1.0" encoding="utf-8"?>
-<w:ftr xmlns:wpc="http://schemas.microsoft.com/office/word/2010/wordprocessingCanvas" xmlns:cx="http://schemas.microsoft.com/office/drawing/2014/chartex" xmlns:cx1="http://schemas.microsoft.com/office/drawing/2015/9/8/chartex" xmlns:cx2="http://schemas.microsoft.com/office/drawing/2015/10/21/chartex" xmlns:cx3="http://schemas.microsoft.com/office/drawing/2016/5/9/chartex" xmlns:cx4="http://schemas.microsoft.com/office/drawing/2016/5/10/chartex" xmlns:cx5="http://schemas.microsoft.com/office/drawing/2016/5/11/chartex" xmlns:cx6="http://schemas.microsoft.com/office/drawing/2016/5/12/chartex" xmlns:cx7="http://schemas.microsoft.com/office/drawing/2016/5/13/chartex" xmlns:cx8="http://schemas.microsoft.com/office/drawing/2016/5/14/chartex" xmlns:mc="http://schemas.openxmlformats.org/markup-compatibility/2006" xmlns:aink="http://schemas.microsoft.com/office/drawing/2016/ink" xmlns:am3d="http://schemas.microsoft.com/office/drawing/2017/model3d" xmlns:o="urn:schemas-microsoft-com:office:office" xmlns:r="http://schemas.openxmlformats.org/officeDocument/2006/relationships" xmlns:m="http://schemas.openxmlformats.org/officeDocument/2006/math" xmlns:v="urn:schemas-microsoft-com:vml" xmlns:wp14="http://schemas.microsoft.com/office/word/2010/wordprocessingDrawing" xmlns:wp="http://schemas.openxmlformats.org/drawingml/2006/wordprocessingDrawing" xmlns:w10="urn:schemas-microsoft-com:office:word" xmlns:w="http://schemas.openxmlformats.org/wordprocessingml/2006/main" xmlns:w14="http://schemas.microsoft.com/office/word/2010/wordml" xmlns:w15="http://schemas.microsoft.com/office/word/2012/wordml" xmlns:w16cex="http://schemas.microsoft.com/office/word/2018/wordml/cex" xmlns:w16cid="http://schemas.microsoft.com/office/word/2016/wordml/cid" xmlns:w16="http://schemas.microsoft.com/office/word/2018/wordml" xmlns:w16se="http://schemas.microsoft.com/office/word/2015/wordml/symex" xmlns:wpg="http://schemas.microsoft.com/office/word/2010/wordprocessingGroup" xmlns:wpi="http://schemas.microsoft.com/office/word/2010/wordprocessingInk" xmlns:wne="http://schemas.microsoft.com/office/word/2006/wordml" xmlns:wps="http://schemas.microsoft.com/office/word/2010/wordprocessingShape" mc:Ignorable="w14 w15 w16se w16cid w16 w16cex wp14">
+<w:ftr xmlns:wpc="http://schemas.microsoft.com/office/word/2010/wordprocessingCanvas" xmlns:cx="http://schemas.microsoft.com/office/drawing/2014/chartex" xmlns:cx1="http://schemas.microsoft.com/office/drawing/2015/9/8/chartex" xmlns:cx2="http://schemas.microsoft.com/office/drawing/2015/10/21/chartex" xmlns:cx3="http://schemas.microsoft.com/office/drawing/2016/5/9/chartex" xmlns:cx4="http://schemas.microsoft.com/office/drawing/2016/5/10/chartex" xmlns:cx5="http://schemas.microsoft.com/office/drawing/2016/5/11/chartex" xmlns:cx6="http://schemas.microsoft.com/office/drawing/2016/5/12/chartex" xmlns:cx7="http://schemas.microsoft.com/office/drawing/2016/5/13/chartex" xmlns:cx8="http://schemas.microsoft.com/office/drawing/2016/5/14/chartex" xmlns:mc="http://schemas.openxmlformats.org/markup-compatibility/2006" xmlns:aink="http://schemas.microsoft.com/office/drawing/2016/ink" xmlns:am3d="http://schemas.microsoft.com/office/drawing/2017/model3d" xmlns:o="urn:schemas-microsoft-com:office:office" xmlns:r="http://schemas.openxmlformats.org/officeDocument/2006/relationships" xmlns:m="http://schemas.openxmlformats.org/officeDocument/2006/math" xmlns:v="urn:schemas-microsoft-com:vml" xmlns:wp14="http://schemas.microsoft.com/office/word/2010/wordprocessingDrawing" xmlns:wp="http://schemas.openxmlformats.org/drawingml/2006/wordprocessingDrawing" xmlns:w10="urn:schemas-microsoft-com:office:word" xmlns:w="http://schemas.openxmlformats.org/wordprocessingml/2006/main" xmlns:w14="http://schemas.microsoft.com/office/word/2010/wordml" xmlns:w15="http://schemas.microsoft.com/office/word/2012/wordml" xmlns:w16cid="http://schemas.microsoft.com/office/word/2016/wordml/cid" xmlns:w16se="http://schemas.microsoft.com/office/word/2015/wordml/symex" xmlns:wpg="http://schemas.microsoft.com/office/word/2010/wordprocessingGroup" xmlns:wpi="http://schemas.microsoft.com/office/word/2010/wordprocessingInk" xmlns:wne="http://schemas.microsoft.com/office/word/2006/wordml" xmlns:wps="http://schemas.microsoft.com/office/word/2010/wordprocessingShape" mc:Ignorable="w14 w15 w16se w16cid wp14">
   <w:p>
     <w:pPr>
       <w:pStyle w:val="Footer"/>
@@ -32242,7 +32786,7 @@
 </file>
 
 <file path=word/footer3.xml><?xml version="1.0" encoding="utf-8"?>
-<w:ftr xmlns:wpc="http://schemas.microsoft.com/office/word/2010/wordprocessingCanvas" xmlns:cx="http://schemas.microsoft.com/office/drawing/2014/chartex" xmlns:cx1="http://schemas.microsoft.com/office/drawing/2015/9/8/chartex" xmlns:cx2="http://schemas.microsoft.com/office/drawing/2015/10/21/chartex" xmlns:cx3="http://schemas.microsoft.com/office/drawing/2016/5/9/chartex" xmlns:cx4="http://schemas.microsoft.com/office/drawing/2016/5/10/chartex" xmlns:cx5="http://schemas.microsoft.com/office/drawing/2016/5/11/chartex" xmlns:cx6="http://schemas.microsoft.com/office/drawing/2016/5/12/chartex" xmlns:cx7="http://schemas.microsoft.com/office/drawing/2016/5/13/chartex" xmlns:cx8="http://schemas.microsoft.com/office/drawing/2016/5/14/chartex" xmlns:mc="http://schemas.openxmlformats.org/markup-compatibility/2006" xmlns:aink="http://schemas.microsoft.com/office/drawing/2016/ink" xmlns:am3d="http://schemas.microsoft.com/office/drawing/2017/model3d" xmlns:o="urn:schemas-microsoft-com:office:office" xmlns:r="http://schemas.openxmlformats.org/officeDocument/2006/relationships" xmlns:m="http://schemas.openxmlformats.org/officeDocument/2006/math" xmlns:v="urn:schemas-microsoft-com:vml" xmlns:wp14="http://schemas.microsoft.com/office/word/2010/wordprocessingDrawing" xmlns:wp="http://schemas.openxmlformats.org/drawingml/2006/wordprocessingDrawing" xmlns:w10="urn:schemas-microsoft-com:office:word" xmlns:w="http://schemas.openxmlformats.org/wordprocessingml/2006/main" xmlns:w14="http://schemas.microsoft.com/office/word/2010/wordml" xmlns:w15="http://schemas.microsoft.com/office/word/2012/wordml" xmlns:w16cex="http://schemas.microsoft.com/office/word/2018/wordml/cex" xmlns:w16cid="http://schemas.microsoft.com/office/word/2016/wordml/cid" xmlns:w16="http://schemas.microsoft.com/office/word/2018/wordml" xmlns:w16se="http://schemas.microsoft.com/office/word/2015/wordml/symex" xmlns:wpg="http://schemas.microsoft.com/office/word/2010/wordprocessingGroup" xmlns:wpi="http://schemas.microsoft.com/office/word/2010/wordprocessingInk" xmlns:wne="http://schemas.microsoft.com/office/word/2006/wordml" xmlns:wps="http://schemas.microsoft.com/office/word/2010/wordprocessingShape" mc:Ignorable="w14 w15 w16se w16cid w16 w16cex wp14">
+<w:ftr xmlns:wpc="http://schemas.microsoft.com/office/word/2010/wordprocessingCanvas" xmlns:cx="http://schemas.microsoft.com/office/drawing/2014/chartex" xmlns:cx1="http://schemas.microsoft.com/office/drawing/2015/9/8/chartex" xmlns:cx2="http://schemas.microsoft.com/office/drawing/2015/10/21/chartex" xmlns:cx3="http://schemas.microsoft.com/office/drawing/2016/5/9/chartex" xmlns:cx4="http://schemas.microsoft.com/office/drawing/2016/5/10/chartex" xmlns:cx5="http://schemas.microsoft.com/office/drawing/2016/5/11/chartex" xmlns:cx6="http://schemas.microsoft.com/office/drawing/2016/5/12/chartex" xmlns:cx7="http://schemas.microsoft.com/office/drawing/2016/5/13/chartex" xmlns:cx8="http://schemas.microsoft.com/office/drawing/2016/5/14/chartex" xmlns:mc="http://schemas.openxmlformats.org/markup-compatibility/2006" xmlns:aink="http://schemas.microsoft.com/office/drawing/2016/ink" xmlns:am3d="http://schemas.microsoft.com/office/drawing/2017/model3d" xmlns:o="urn:schemas-microsoft-com:office:office" xmlns:r="http://schemas.openxmlformats.org/officeDocument/2006/relationships" xmlns:m="http://schemas.openxmlformats.org/officeDocument/2006/math" xmlns:v="urn:schemas-microsoft-com:vml" xmlns:wp14="http://schemas.microsoft.com/office/word/2010/wordprocessingDrawing" xmlns:wp="http://schemas.openxmlformats.org/drawingml/2006/wordprocessingDrawing" xmlns:w10="urn:schemas-microsoft-com:office:word" xmlns:w="http://schemas.openxmlformats.org/wordprocessingml/2006/main" xmlns:w14="http://schemas.microsoft.com/office/word/2010/wordml" xmlns:w15="http://schemas.microsoft.com/office/word/2012/wordml" xmlns:w16cid="http://schemas.microsoft.com/office/word/2016/wordml/cid" xmlns:w16se="http://schemas.microsoft.com/office/word/2015/wordml/symex" xmlns:wpg="http://schemas.microsoft.com/office/word/2010/wordprocessingGroup" xmlns:wpi="http://schemas.microsoft.com/office/word/2010/wordprocessingInk" xmlns:wne="http://schemas.microsoft.com/office/word/2006/wordml" xmlns:wps="http://schemas.microsoft.com/office/word/2010/wordprocessingShape" mc:Ignorable="w14 w15 w16se w16cid wp14">
   <w:p>
     <w:pPr>
       <w:pStyle w:val="Footer"/>
@@ -32252,7 +32796,7 @@
 </file>
 
 <file path=word/footnotes.xml><?xml version="1.0" encoding="utf-8"?>
-<w:footnotes xmlns:wpc="http://schemas.microsoft.com/office/word/2010/wordprocessingCanvas" xmlns:cx="http://schemas.microsoft.com/office/drawing/2014/chartex" xmlns:cx1="http://schemas.microsoft.com/office/drawing/2015/9/8/chartex" xmlns:cx2="http://schemas.microsoft.com/office/drawing/2015/10/21/chartex" xmlns:cx3="http://schemas.microsoft.com/office/drawing/2016/5/9/chartex" xmlns:cx4="http://schemas.microsoft.com/office/drawing/2016/5/10/chartex" xmlns:cx5="http://schemas.microsoft.com/office/drawing/2016/5/11/chartex" xmlns:cx6="http://schemas.microsoft.com/office/drawing/2016/5/12/chartex" xmlns:cx7="http://schemas.microsoft.com/office/drawing/2016/5/13/chartex" xmlns:cx8="http://schemas.microsoft.com/office/drawing/2016/5/14/chartex" xmlns:mc="http://schemas.openxmlformats.org/markup-compatibility/2006" xmlns:aink="http://schemas.microsoft.com/office/drawing/2016/ink" xmlns:am3d="http://schemas.microsoft.com/office/drawing/2017/model3d" xmlns:o="urn:schemas-microsoft-com:office:office" xmlns:r="http://schemas.openxmlformats.org/officeDocument/2006/relationships" xmlns:m="http://schemas.openxmlformats.org/officeDocument/2006/math" xmlns:v="urn:schemas-microsoft-com:vml" xmlns:wp14="http://schemas.microsoft.com/office/word/2010/wordprocessingDrawing" xmlns:wp="http://schemas.openxmlformats.org/drawingml/2006/wordprocessingDrawing" xmlns:w10="urn:schemas-microsoft-com:office:word" xmlns:w="http://schemas.openxmlformats.org/wordprocessingml/2006/main" xmlns:w14="http://schemas.microsoft.com/office/word/2010/wordml" xmlns:w15="http://schemas.microsoft.com/office/word/2012/wordml" xmlns:w16cex="http://schemas.microsoft.com/office/word/2018/wordml/cex" xmlns:w16cid="http://schemas.microsoft.com/office/word/2016/wordml/cid" xmlns:w16="http://schemas.microsoft.com/office/word/2018/wordml" xmlns:w16se="http://schemas.microsoft.com/office/word/2015/wordml/symex" xmlns:wpg="http://schemas.microsoft.com/office/word/2010/wordprocessingGroup" xmlns:wpi="http://schemas.microsoft.com/office/word/2010/wordprocessingInk" xmlns:wne="http://schemas.microsoft.com/office/word/2006/wordml" xmlns:wps="http://schemas.microsoft.com/office/word/2010/wordprocessingShape" mc:Ignorable="w14 w15 w16se w16cid w16 w16cex wp14">
+<w:footnotes xmlns:wpc="http://schemas.microsoft.com/office/word/2010/wordprocessingCanvas" xmlns:cx="http://schemas.microsoft.com/office/drawing/2014/chartex" xmlns:cx1="http://schemas.microsoft.com/office/drawing/2015/9/8/chartex" xmlns:cx2="http://schemas.microsoft.com/office/drawing/2015/10/21/chartex" xmlns:cx3="http://schemas.microsoft.com/office/drawing/2016/5/9/chartex" xmlns:cx4="http://schemas.microsoft.com/office/drawing/2016/5/10/chartex" xmlns:cx5="http://schemas.microsoft.com/office/drawing/2016/5/11/chartex" xmlns:cx6="http://schemas.microsoft.com/office/drawing/2016/5/12/chartex" xmlns:cx7="http://schemas.microsoft.com/office/drawing/2016/5/13/chartex" xmlns:cx8="http://schemas.microsoft.com/office/drawing/2016/5/14/chartex" xmlns:mc="http://schemas.openxmlformats.org/markup-compatibility/2006" xmlns:aink="http://schemas.microsoft.com/office/drawing/2016/ink" xmlns:am3d="http://schemas.microsoft.com/office/drawing/2017/model3d" xmlns:o="urn:schemas-microsoft-com:office:office" xmlns:r="http://schemas.openxmlformats.org/officeDocument/2006/relationships" xmlns:m="http://schemas.openxmlformats.org/officeDocument/2006/math" xmlns:v="urn:schemas-microsoft-com:vml" xmlns:wp14="http://schemas.microsoft.com/office/word/2010/wordprocessingDrawing" xmlns:wp="http://schemas.openxmlformats.org/drawingml/2006/wordprocessingDrawing" xmlns:w10="urn:schemas-microsoft-com:office:word" xmlns:w="http://schemas.openxmlformats.org/wordprocessingml/2006/main" xmlns:w14="http://schemas.microsoft.com/office/word/2010/wordml" xmlns:w15="http://schemas.microsoft.com/office/word/2012/wordml" xmlns:w16cid="http://schemas.microsoft.com/office/word/2016/wordml/cid" xmlns:w16se="http://schemas.microsoft.com/office/word/2015/wordml/symex" xmlns:wpg="http://schemas.microsoft.com/office/word/2010/wordprocessingGroup" xmlns:wpi="http://schemas.microsoft.com/office/word/2010/wordprocessingInk" xmlns:wne="http://schemas.microsoft.com/office/word/2006/wordml" xmlns:wps="http://schemas.microsoft.com/office/word/2010/wordprocessingShape" mc:Ignorable="w14 w15 w16se w16cid wp14">
   <w:footnote w:type="separator" w:id="-1">
     <w:p>
       <w:pPr>
@@ -32277,7 +32821,7 @@
 </file>
 
 <file path=word/header1.xml><?xml version="1.0" encoding="utf-8"?>
-<w:hdr xmlns:wpc="http://schemas.microsoft.com/office/word/2010/wordprocessingCanvas" xmlns:cx="http://schemas.microsoft.com/office/drawing/2014/chartex" xmlns:cx1="http://schemas.microsoft.com/office/drawing/2015/9/8/chartex" xmlns:cx2="http://schemas.microsoft.com/office/drawing/2015/10/21/chartex" xmlns:cx3="http://schemas.microsoft.com/office/drawing/2016/5/9/chartex" xmlns:cx4="http://schemas.microsoft.com/office/drawing/2016/5/10/chartex" xmlns:cx5="http://schemas.microsoft.com/office/drawing/2016/5/11/chartex" xmlns:cx6="http://schemas.microsoft.com/office/drawing/2016/5/12/chartex" xmlns:cx7="http://schemas.microsoft.com/office/drawing/2016/5/13/chartex" xmlns:cx8="http://schemas.microsoft.com/office/drawing/2016/5/14/chartex" xmlns:mc="http://schemas.openxmlformats.org/markup-compatibility/2006" xmlns:aink="http://schemas.microsoft.com/office/drawing/2016/ink" xmlns:am3d="http://schemas.microsoft.com/office/drawing/2017/model3d" xmlns:o="urn:schemas-microsoft-com:office:office" xmlns:r="http://schemas.openxmlformats.org/officeDocument/2006/relationships" xmlns:m="http://schemas.openxmlformats.org/officeDocument/2006/math" xmlns:v="urn:schemas-microsoft-com:vml" xmlns:wp14="http://schemas.microsoft.com/office/word/2010/wordprocessingDrawing" xmlns:wp="http://schemas.openxmlformats.org/drawingml/2006/wordprocessingDrawing" xmlns:w10="urn:schemas-microsoft-com:office:word" xmlns:w="http://schemas.openxmlformats.org/wordprocessingml/2006/main" xmlns:w14="http://schemas.microsoft.com/office/word/2010/wordml" xmlns:w15="http://schemas.microsoft.com/office/word/2012/wordml" xmlns:w16cex="http://schemas.microsoft.com/office/word/2018/wordml/cex" xmlns:w16cid="http://schemas.microsoft.com/office/word/2016/wordml/cid" xmlns:w16="http://schemas.microsoft.com/office/word/2018/wordml" xmlns:w16se="http://schemas.microsoft.com/office/word/2015/wordml/symex" xmlns:wpg="http://schemas.microsoft.com/office/word/2010/wordprocessingGroup" xmlns:wpi="http://schemas.microsoft.com/office/word/2010/wordprocessingInk" xmlns:wne="http://schemas.microsoft.com/office/word/2006/wordml" xmlns:wps="http://schemas.microsoft.com/office/word/2010/wordprocessingShape" mc:Ignorable="w14 w15 w16se w16cid w16 w16cex wp14">
+<w:hdr xmlns:wpc="http://schemas.microsoft.com/office/word/2010/wordprocessingCanvas" xmlns:cx="http://schemas.microsoft.com/office/drawing/2014/chartex" xmlns:cx1="http://schemas.microsoft.com/office/drawing/2015/9/8/chartex" xmlns:cx2="http://schemas.microsoft.com/office/drawing/2015/10/21/chartex" xmlns:cx3="http://schemas.microsoft.com/office/drawing/2016/5/9/chartex" xmlns:cx4="http://schemas.microsoft.com/office/drawing/2016/5/10/chartex" xmlns:cx5="http://schemas.microsoft.com/office/drawing/2016/5/11/chartex" xmlns:cx6="http://schemas.microsoft.com/office/drawing/2016/5/12/chartex" xmlns:cx7="http://schemas.microsoft.com/office/drawing/2016/5/13/chartex" xmlns:cx8="http://schemas.microsoft.com/office/drawing/2016/5/14/chartex" xmlns:mc="http://schemas.openxmlformats.org/markup-compatibility/2006" xmlns:aink="http://schemas.microsoft.com/office/drawing/2016/ink" xmlns:am3d="http://schemas.microsoft.com/office/drawing/2017/model3d" xmlns:o="urn:schemas-microsoft-com:office:office" xmlns:r="http://schemas.openxmlformats.org/officeDocument/2006/relationships" xmlns:m="http://schemas.openxmlformats.org/officeDocument/2006/math" xmlns:v="urn:schemas-microsoft-com:vml" xmlns:wp14="http://schemas.microsoft.com/office/word/2010/wordprocessingDrawing" xmlns:wp="http://schemas.openxmlformats.org/drawingml/2006/wordprocessingDrawing" xmlns:w10="urn:schemas-microsoft-com:office:word" xmlns:w="http://schemas.openxmlformats.org/wordprocessingml/2006/main" xmlns:w14="http://schemas.microsoft.com/office/word/2010/wordml" xmlns:w15="http://schemas.microsoft.com/office/word/2012/wordml" xmlns:w16cid="http://schemas.microsoft.com/office/word/2016/wordml/cid" xmlns:w16se="http://schemas.microsoft.com/office/word/2015/wordml/symex" xmlns:wpg="http://schemas.microsoft.com/office/word/2010/wordprocessingGroup" xmlns:wpi="http://schemas.microsoft.com/office/word/2010/wordprocessingInk" xmlns:wne="http://schemas.microsoft.com/office/word/2006/wordml" xmlns:wps="http://schemas.microsoft.com/office/word/2010/wordprocessingShape" mc:Ignorable="w14 w15 w16se w16cid wp14">
   <w:p>
     <w:pPr>
       <w:pStyle w:val="Header"/>
@@ -32287,7 +32831,7 @@
 </file>
 
 <file path=word/header2.xml><?xml version="1.0" encoding="utf-8"?>
-<w:hdr xmlns:wpc="http://schemas.microsoft.com/office/word/2010/wordprocessingCanvas" xmlns:cx="http://schemas.microsoft.com/office/drawing/2014/chartex" xmlns:cx1="http://schemas.microsoft.com/office/drawing/2015/9/8/chartex" xmlns:cx2="http://schemas.microsoft.com/office/drawing/2015/10/21/chartex" xmlns:cx3="http://schemas.microsoft.com/office/drawing/2016/5/9/chartex" xmlns:cx4="http://schemas.microsoft.com/office/drawing/2016/5/10/chartex" xmlns:cx5="http://schemas.microsoft.com/office/drawing/2016/5/11/chartex" xmlns:cx6="http://schemas.microsoft.com/office/drawing/2016/5/12/chartex" xmlns:cx7="http://schemas.microsoft.com/office/drawing/2016/5/13/chartex" xmlns:cx8="http://schemas.microsoft.com/office/drawing/2016/5/14/chartex" xmlns:mc="http://schemas.openxmlformats.org/markup-compatibility/2006" xmlns:aink="http://schemas.microsoft.com/office/drawing/2016/ink" xmlns:am3d="http://schemas.microsoft.com/office/drawing/2017/model3d" xmlns:o="urn:schemas-microsoft-com:office:office" xmlns:r="http://schemas.openxmlformats.org/officeDocument/2006/relationships" xmlns:m="http://schemas.openxmlformats.org/officeDocument/2006/math" xmlns:v="urn:schemas-microsoft-com:vml" xmlns:wp14="http://schemas.microsoft.com/office/word/2010/wordprocessingDrawing" xmlns:wp="http://schemas.openxmlformats.org/drawingml/2006/wordprocessingDrawing" xmlns:w10="urn:schemas-microsoft-com:office:word" xmlns:w="http://schemas.openxmlformats.org/wordprocessingml/2006/main" xmlns:w14="http://schemas.microsoft.com/office/word/2010/wordml" xmlns:w15="http://schemas.microsoft.com/office/word/2012/wordml" xmlns:w16cex="http://schemas.microsoft.com/office/word/2018/wordml/cex" xmlns:w16cid="http://schemas.microsoft.com/office/word/2016/wordml/cid" xmlns:w16="http://schemas.microsoft.com/office/word/2018/wordml" xmlns:w16se="http://schemas.microsoft.com/office/word/2015/wordml/symex" xmlns:wpg="http://schemas.microsoft.com/office/word/2010/wordprocessingGroup" xmlns:wpi="http://schemas.microsoft.com/office/word/2010/wordprocessingInk" xmlns:wne="http://schemas.microsoft.com/office/word/2006/wordml" xmlns:wps="http://schemas.microsoft.com/office/word/2010/wordprocessingShape" mc:Ignorable="w14 w15 w16se w16cid w16 w16cex wp14">
+<w:hdr xmlns:wpc="http://schemas.microsoft.com/office/word/2010/wordprocessingCanvas" xmlns:cx="http://schemas.microsoft.com/office/drawing/2014/chartex" xmlns:cx1="http://schemas.microsoft.com/office/drawing/2015/9/8/chartex" xmlns:cx2="http://schemas.microsoft.com/office/drawing/2015/10/21/chartex" xmlns:cx3="http://schemas.microsoft.com/office/drawing/2016/5/9/chartex" xmlns:cx4="http://schemas.microsoft.com/office/drawing/2016/5/10/chartex" xmlns:cx5="http://schemas.microsoft.com/office/drawing/2016/5/11/chartex" xmlns:cx6="http://schemas.microsoft.com/office/drawing/2016/5/12/chartex" xmlns:cx7="http://schemas.microsoft.com/office/drawing/2016/5/13/chartex" xmlns:cx8="http://schemas.microsoft.com/office/drawing/2016/5/14/chartex" xmlns:mc="http://schemas.openxmlformats.org/markup-compatibility/2006" xmlns:aink="http://schemas.microsoft.com/office/drawing/2016/ink" xmlns:am3d="http://schemas.microsoft.com/office/drawing/2017/model3d" xmlns:o="urn:schemas-microsoft-com:office:office" xmlns:r="http://schemas.openxmlformats.org/officeDocument/2006/relationships" xmlns:m="http://schemas.openxmlformats.org/officeDocument/2006/math" xmlns:v="urn:schemas-microsoft-com:vml" xmlns:wp14="http://schemas.microsoft.com/office/word/2010/wordprocessingDrawing" xmlns:wp="http://schemas.openxmlformats.org/drawingml/2006/wordprocessingDrawing" xmlns:w10="urn:schemas-microsoft-com:office:word" xmlns:w="http://schemas.openxmlformats.org/wordprocessingml/2006/main" xmlns:w14="http://schemas.microsoft.com/office/word/2010/wordml" xmlns:w15="http://schemas.microsoft.com/office/word/2012/wordml" xmlns:w16cid="http://schemas.microsoft.com/office/word/2016/wordml/cid" xmlns:w16se="http://schemas.microsoft.com/office/word/2015/wordml/symex" xmlns:wpg="http://schemas.microsoft.com/office/word/2010/wordprocessingGroup" xmlns:wpi="http://schemas.microsoft.com/office/word/2010/wordprocessingInk" xmlns:wne="http://schemas.microsoft.com/office/word/2006/wordml" xmlns:wps="http://schemas.microsoft.com/office/word/2010/wordprocessingShape" mc:Ignorable="w14 w15 w16se w16cid wp14">
   <w:p>
     <w:pPr>
       <w:pStyle w:val="Header"/>
@@ -32380,7 +32924,7 @@
               <v:stroke joinstyle="miter"/>
               <v:path gradientshapeok="t" o:connecttype="rect"/>
             </v:shapetype>
-            <v:shape id="MSIPCM583a4907aafc559bc7fcfba9" o:spid="_x0000_s1029" type="#_x0000_t202" alt="{&quot;HashCode&quot;:-1757866826,&quot;Height&quot;:841.0,&quot;Width&quot;:595.0,&quot;Placement&quot;:&quot;Header&quot;,&quot;Index&quot;:&quot;Primary&quot;,&quot;Section&quot;:1,&quot;Top&quot;:0.0,&quot;Left&quot;:0.0}" style="position:absolute;margin-left:0;margin-top:15pt;width:595.3pt;height:21pt;z-index:251659264;visibility:visible;mso-wrap-style:square;mso-wrap-distance-left:9pt;mso-wrap-distance-top:0;mso-wrap-distance-right:9pt;mso-wrap-distance-bottom:0;mso-position-horizontal:absolute;mso-position-horizontal-relative:page;mso-position-vertical:absolute;mso-position-vertical-relative:page;v-text-anchor:top" o:gfxdata="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" o:allowincell="f" filled="f" stroked="f" strokeweight=".5pt">
+            <v:shape id="MSIPCM583a4907aafc559bc7fcfba9" o:spid="_x0000_s1029" type="#_x0000_t202" alt="{&quot;HashCode&quot;:-1757866826,&quot;Height&quot;:841.0,&quot;Width&quot;:595.0,&quot;Placement&quot;:&quot;Header&quot;,&quot;Index&quot;:&quot;Primary&quot;,&quot;Section&quot;:1,&quot;Top&quot;:0.0,&quot;Left&quot;:0.0}" style="position:absolute;margin-left:0;margin-top:15pt;width:595.3pt;height:21pt;z-index:251659264;visibility:visible;mso-wrap-style:square;mso-wrap-distance-left:9pt;mso-wrap-distance-top:0;mso-wrap-distance-right:9pt;mso-wrap-distance-bottom:0;mso-position-horizontal:absolute;mso-position-horizontal-relative:page;mso-position-vertical:absolute;mso-position-vertical-relative:page;v-text-anchor:top" o:gfxdata="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" o:allowincell="f" filled="f" stroked="f" strokeweight=".5pt">
               <v:textbox inset="20pt,0,,0">
                 <w:txbxContent>
                   <w:p>
@@ -32415,7 +32959,7 @@
 </file>
 
 <file path=word/header3.xml><?xml version="1.0" encoding="utf-8"?>
-<w:hdr xmlns:wpc="http://schemas.microsoft.com/office/word/2010/wordprocessingCanvas" xmlns:cx="http://schemas.microsoft.com/office/drawing/2014/chartex" xmlns:cx1="http://schemas.microsoft.com/office/drawing/2015/9/8/chartex" xmlns:cx2="http://schemas.microsoft.com/office/drawing/2015/10/21/chartex" xmlns:cx3="http://schemas.microsoft.com/office/drawing/2016/5/9/chartex" xmlns:cx4="http://schemas.microsoft.com/office/drawing/2016/5/10/chartex" xmlns:cx5="http://schemas.microsoft.com/office/drawing/2016/5/11/chartex" xmlns:cx6="http://schemas.microsoft.com/office/drawing/2016/5/12/chartex" xmlns:cx7="http://schemas.microsoft.com/office/drawing/2016/5/13/chartex" xmlns:cx8="http://schemas.microsoft.com/office/drawing/2016/5/14/chartex" xmlns:mc="http://schemas.openxmlformats.org/markup-compatibility/2006" xmlns:aink="http://schemas.microsoft.com/office/drawing/2016/ink" xmlns:am3d="http://schemas.microsoft.com/office/drawing/2017/model3d" xmlns:o="urn:schemas-microsoft-com:office:office" xmlns:r="http://schemas.openxmlformats.org/officeDocument/2006/relationships" xmlns:m="http://schemas.openxmlformats.org/officeDocument/2006/math" xmlns:v="urn:schemas-microsoft-com:vml" xmlns:wp14="http://schemas.microsoft.com/office/word/2010/wordprocessingDrawing" xmlns:wp="http://schemas.openxmlformats.org/drawingml/2006/wordprocessingDrawing" xmlns:w10="urn:schemas-microsoft-com:office:word" xmlns:w="http://schemas.openxmlformats.org/wordprocessingml/2006/main" xmlns:w14="http://schemas.microsoft.com/office/word/2010/wordml" xmlns:w15="http://schemas.microsoft.com/office/word/2012/wordml" xmlns:w16cex="http://schemas.microsoft.com/office/word/2018/wordml/cex" xmlns:w16cid="http://schemas.microsoft.com/office/word/2016/wordml/cid" xmlns:w16="http://schemas.microsoft.com/office/word/2018/wordml" xmlns:w16se="http://schemas.microsoft.com/office/word/2015/wordml/symex" xmlns:wpg="http://schemas.microsoft.com/office/word/2010/wordprocessingGroup" xmlns:wpi="http://schemas.microsoft.com/office/word/2010/wordprocessingInk" xmlns:wne="http://schemas.microsoft.com/office/word/2006/wordml" xmlns:wps="http://schemas.microsoft.com/office/word/2010/wordprocessingShape" mc:Ignorable="w14 w15 w16se w16cid w16 w16cex wp14">
+<w:hdr xmlns:wpc="http://schemas.microsoft.com/office/word/2010/wordprocessingCanvas" xmlns:cx="http://schemas.microsoft.com/office/drawing/2014/chartex" xmlns:cx1="http://schemas.microsoft.com/office/drawing/2015/9/8/chartex" xmlns:cx2="http://schemas.microsoft.com/office/drawing/2015/10/21/chartex" xmlns:cx3="http://schemas.microsoft.com/office/drawing/2016/5/9/chartex" xmlns:cx4="http://schemas.microsoft.com/office/drawing/2016/5/10/chartex" xmlns:cx5="http://schemas.microsoft.com/office/drawing/2016/5/11/chartex" xmlns:cx6="http://schemas.microsoft.com/office/drawing/2016/5/12/chartex" xmlns:cx7="http://schemas.microsoft.com/office/drawing/2016/5/13/chartex" xmlns:cx8="http://schemas.microsoft.com/office/drawing/2016/5/14/chartex" xmlns:mc="http://schemas.openxmlformats.org/markup-compatibility/2006" xmlns:aink="http://schemas.microsoft.com/office/drawing/2016/ink" xmlns:am3d="http://schemas.microsoft.com/office/drawing/2017/model3d" xmlns:o="urn:schemas-microsoft-com:office:office" xmlns:r="http://schemas.openxmlformats.org/officeDocument/2006/relationships" xmlns:m="http://schemas.openxmlformats.org/officeDocument/2006/math" xmlns:v="urn:schemas-microsoft-com:vml" xmlns:wp14="http://schemas.microsoft.com/office/word/2010/wordprocessingDrawing" xmlns:wp="http://schemas.openxmlformats.org/drawingml/2006/wordprocessingDrawing" xmlns:w10="urn:schemas-microsoft-com:office:word" xmlns:w="http://schemas.openxmlformats.org/wordprocessingml/2006/main" xmlns:w14="http://schemas.microsoft.com/office/word/2010/wordml" xmlns:w15="http://schemas.microsoft.com/office/word/2012/wordml" xmlns:w16cid="http://schemas.microsoft.com/office/word/2016/wordml/cid" xmlns:w16se="http://schemas.microsoft.com/office/word/2015/wordml/symex" xmlns:wpg="http://schemas.microsoft.com/office/word/2010/wordprocessingGroup" xmlns:wpi="http://schemas.microsoft.com/office/word/2010/wordprocessingInk" xmlns:wne="http://schemas.microsoft.com/office/word/2006/wordml" xmlns:wps="http://schemas.microsoft.com/office/word/2010/wordprocessingShape" mc:Ignorable="w14 w15 w16se w16cid wp14">
   <w:p>
     <w:pPr>
       <w:pStyle w:val="Header"/>
@@ -32425,7 +32969,7 @@
 </file>
 
 <file path=word/numbering.xml><?xml version="1.0" encoding="utf-8"?>
-<w:numbering xmlns:wpc="http://schemas.microsoft.com/office/word/2010/wordprocessingCanvas" xmlns:cx="http://schemas.microsoft.com/office/drawing/2014/chartex" xmlns:cx1="http://schemas.microsoft.com/office/drawing/2015/9/8/chartex" xmlns:cx2="http://schemas.microsoft.com/office/drawing/2015/10/21/chartex" xmlns:cx3="http://schemas.microsoft.com/office/drawing/2016/5/9/chartex" xmlns:cx4="http://schemas.microsoft.com/office/drawing/2016/5/10/chartex" xmlns:cx5="http://schemas.microsoft.com/office/drawing/2016/5/11/chartex" xmlns:cx6="http://schemas.microsoft.com/office/drawing/2016/5/12/chartex" xmlns:cx7="http://schemas.microsoft.com/office/drawing/2016/5/13/chartex" xmlns:cx8="http://schemas.microsoft.com/office/drawing/2016/5/14/chartex" xmlns:mc="http://schemas.openxmlformats.org/markup-compatibility/2006" xmlns:aink="http://schemas.microsoft.com/office/drawing/2016/ink" xmlns:am3d="http://schemas.microsoft.com/office/drawing/2017/model3d" xmlns:o="urn:schemas-microsoft-com:office:office" xmlns:r="http://schemas.openxmlformats.org/officeDocument/2006/relationships" xmlns:m="http://schemas.openxmlformats.org/officeDocument/2006/math" xmlns:v="urn:schemas-microsoft-com:vml" xmlns:wp14="http://schemas.microsoft.com/office/word/2010/wordprocessingDrawing" xmlns:wp="http://schemas.openxmlformats.org/drawingml/2006/wordprocessingDrawing" xmlns:w10="urn:schemas-microsoft-com:office:word" xmlns:w="http://schemas.openxmlformats.org/wordprocessingml/2006/main" xmlns:w14="http://schemas.microsoft.com/office/word/2010/wordml" xmlns:w15="http://schemas.microsoft.com/office/word/2012/wordml" xmlns:w16cex="http://schemas.microsoft.com/office/word/2018/wordml/cex" xmlns:w16cid="http://schemas.microsoft.com/office/word/2016/wordml/cid" xmlns:w16="http://schemas.microsoft.com/office/word/2018/wordml" xmlns:w16se="http://schemas.microsoft.com/office/word/2015/wordml/symex" xmlns:wpg="http://schemas.microsoft.com/office/word/2010/wordprocessingGroup" xmlns:wpi="http://schemas.microsoft.com/office/word/2010/wordprocessingInk" xmlns:wne="http://schemas.microsoft.com/office/word/2006/wordml" xmlns:wps="http://schemas.microsoft.com/office/word/2010/wordprocessingShape" mc:Ignorable="w14 w15 w16se w16cid w16 w16cex wp14">
+<w:numbering xmlns:wpc="http://schemas.microsoft.com/office/word/2010/wordprocessingCanvas" xmlns:cx="http://schemas.microsoft.com/office/drawing/2014/chartex" xmlns:cx1="http://schemas.microsoft.com/office/drawing/2015/9/8/chartex" xmlns:cx2="http://schemas.microsoft.com/office/drawing/2015/10/21/chartex" xmlns:cx3="http://schemas.microsoft.com/office/drawing/2016/5/9/chartex" xmlns:cx4="http://schemas.microsoft.com/office/drawing/2016/5/10/chartex" xmlns:cx5="http://schemas.microsoft.com/office/drawing/2016/5/11/chartex" xmlns:cx6="http://schemas.microsoft.com/office/drawing/2016/5/12/chartex" xmlns:cx7="http://schemas.microsoft.com/office/drawing/2016/5/13/chartex" xmlns:cx8="http://schemas.microsoft.com/office/drawing/2016/5/14/chartex" xmlns:mc="http://schemas.openxmlformats.org/markup-compatibility/2006" xmlns:aink="http://schemas.microsoft.com/office/drawing/2016/ink" xmlns:am3d="http://schemas.microsoft.com/office/drawing/2017/model3d" xmlns:o="urn:schemas-microsoft-com:office:office" xmlns:r="http://schemas.openxmlformats.org/officeDocument/2006/relationships" xmlns:m="http://schemas.openxmlformats.org/officeDocument/2006/math" xmlns:v="urn:schemas-microsoft-com:vml" xmlns:wp14="http://schemas.microsoft.com/office/word/2010/wordprocessingDrawing" xmlns:wp="http://schemas.openxmlformats.org/drawingml/2006/wordprocessingDrawing" xmlns:w10="urn:schemas-microsoft-com:office:word" xmlns:w="http://schemas.openxmlformats.org/wordprocessingml/2006/main" xmlns:w14="http://schemas.microsoft.com/office/word/2010/wordml" xmlns:w15="http://schemas.microsoft.com/office/word/2012/wordml" xmlns:w16cid="http://schemas.microsoft.com/office/word/2016/wordml/cid" xmlns:w16se="http://schemas.microsoft.com/office/word/2015/wordml/symex" xmlns:wpg="http://schemas.microsoft.com/office/word/2010/wordprocessingGroup" xmlns:wpi="http://schemas.microsoft.com/office/word/2010/wordprocessingInk" xmlns:wne="http://schemas.microsoft.com/office/word/2006/wordml" xmlns:wps="http://schemas.microsoft.com/office/word/2010/wordprocessingShape" mc:Ignorable="w14 w15 w16se w16cid wp14">
   <w:abstractNum w:abstractNumId="0" w15:restartNumberingAfterBreak="0">
     <w:nsid w:val="067973F7"/>
     <w:multiLevelType w:val="hybridMultilevel"/>
@@ -32786,14 +33330,14 @@
   <w:abstractNum w:abstractNumId="4" w15:restartNumberingAfterBreak="0">
     <w:nsid w:val="12A61F2C"/>
     <w:multiLevelType w:val="hybridMultilevel"/>
-    <w:tmpl w:val="417EF376"/>
-    <w:lvl w:ilvl="0" w:tplc="C6D6BB20">
+    <w:tmpl w:val="D872190E"/>
+    <w:lvl w:ilvl="0" w:tplc="04090017">
       <w:start w:val="1"/>
-      <w:numFmt w:val="decimal"/>
-      <w:lvlText w:val="%1."/>
+      <w:numFmt w:val="lowerLetter"/>
+      <w:lvlText w:val="%1)"/>
       <w:lvlJc w:val="left"/>
       <w:pPr>
-        <w:ind w:left="1080" w:hanging="720"/>
+        <w:ind w:left="1440" w:hanging="720"/>
       </w:pPr>
       <w:rPr>
         <w:rFonts w:hint="default"/>
@@ -32805,7 +33349,7 @@
       <w:lvlText w:val="%2."/>
       <w:lvlJc w:val="left"/>
       <w:pPr>
-        <w:ind w:left="1440" w:hanging="360"/>
+        <w:ind w:left="1800" w:hanging="360"/>
       </w:pPr>
     </w:lvl>
     <w:lvl w:ilvl="2" w:tplc="0409001B" w:tentative="1">
@@ -32814,7 +33358,7 @@
       <w:lvlText w:val="%3."/>
       <w:lvlJc w:val="right"/>
       <w:pPr>
-        <w:ind w:left="2160" w:hanging="180"/>
+        <w:ind w:left="2520" w:hanging="180"/>
       </w:pPr>
     </w:lvl>
     <w:lvl w:ilvl="3" w:tplc="0409000F" w:tentative="1">
@@ -32823,7 +33367,7 @@
       <w:lvlText w:val="%4."/>
       <w:lvlJc w:val="left"/>
       <w:pPr>
-        <w:ind w:left="2880" w:hanging="360"/>
+        <w:ind w:left="3240" w:hanging="360"/>
       </w:pPr>
     </w:lvl>
     <w:lvl w:ilvl="4" w:tplc="04090019" w:tentative="1">
@@ -32832,7 +33376,7 @@
       <w:lvlText w:val="%5."/>
       <w:lvlJc w:val="left"/>
       <w:pPr>
-        <w:ind w:left="3600" w:hanging="360"/>
+        <w:ind w:left="3960" w:hanging="360"/>
       </w:pPr>
     </w:lvl>
     <w:lvl w:ilvl="5" w:tplc="0409001B" w:tentative="1">
@@ -32841,7 +33385,7 @@
       <w:lvlText w:val="%6."/>
       <w:lvlJc w:val="right"/>
       <w:pPr>
-        <w:ind w:left="4320" w:hanging="180"/>
+        <w:ind w:left="4680" w:hanging="180"/>
       </w:pPr>
     </w:lvl>
     <w:lvl w:ilvl="6" w:tplc="0409000F" w:tentative="1">
@@ -32850,7 +33394,7 @@
       <w:lvlText w:val="%7."/>
       <w:lvlJc w:val="left"/>
       <w:pPr>
-        <w:ind w:left="5040" w:hanging="360"/>
+        <w:ind w:left="5400" w:hanging="360"/>
       </w:pPr>
     </w:lvl>
     <w:lvl w:ilvl="7" w:tplc="04090019" w:tentative="1">
@@ -32859,7 +33403,7 @@
       <w:lvlText w:val="%8."/>
       <w:lvlJc w:val="left"/>
       <w:pPr>
-        <w:ind w:left="5760" w:hanging="360"/>
+        <w:ind w:left="6120" w:hanging="360"/>
       </w:pPr>
     </w:lvl>
     <w:lvl w:ilvl="8" w:tplc="0409001B" w:tentative="1">
@@ -32868,7 +33412,7 @@
       <w:lvlText w:val="%9."/>
       <w:lvlJc w:val="right"/>
       <w:pPr>
-        <w:ind w:left="6480" w:hanging="180"/>
+        <w:ind w:left="6840" w:hanging="180"/>
       </w:pPr>
     </w:lvl>
   </w:abstractNum>
@@ -33255,6 +33799,95 @@
     </w:lvl>
   </w:abstractNum>
   <w:abstractNum w:abstractNumId="9" w15:restartNumberingAfterBreak="0">
+    <w:nsid w:val="2DA84A67"/>
+    <w:multiLevelType w:val="hybridMultilevel"/>
+    <w:tmpl w:val="0388CF60"/>
+    <w:lvl w:ilvl="0" w:tplc="04090017">
+      <w:start w:val="1"/>
+      <w:numFmt w:val="lowerLetter"/>
+      <w:lvlText w:val="%1)"/>
+      <w:lvlJc w:val="left"/>
+      <w:pPr>
+        <w:ind w:left="720" w:hanging="360"/>
+      </w:pPr>
+      <w:rPr>
+        <w:rFonts w:hint="default"/>
+      </w:rPr>
+    </w:lvl>
+    <w:lvl w:ilvl="1" w:tplc="04090019" w:tentative="1">
+      <w:start w:val="1"/>
+      <w:numFmt w:val="lowerLetter"/>
+      <w:lvlText w:val="%2."/>
+      <w:lvlJc w:val="left"/>
+      <w:pPr>
+        <w:ind w:left="1440" w:hanging="360"/>
+      </w:pPr>
+    </w:lvl>
+    <w:lvl w:ilvl="2" w:tplc="0409001B" w:tentative="1">
+      <w:start w:val="1"/>
+      <w:numFmt w:val="lowerRoman"/>
+      <w:lvlText w:val="%3."/>
+      <w:lvlJc w:val="right"/>
+      <w:pPr>
+        <w:ind w:left="2160" w:hanging="180"/>
+      </w:pPr>
+    </w:lvl>
+    <w:lvl w:ilvl="3" w:tplc="0409000F" w:tentative="1">
+      <w:start w:val="1"/>
+      <w:numFmt w:val="decimal"/>
+      <w:lvlText w:val="%4."/>
+      <w:lvlJc w:val="left"/>
+      <w:pPr>
+        <w:ind w:left="2880" w:hanging="360"/>
+      </w:pPr>
+    </w:lvl>
+    <w:lvl w:ilvl="4" w:tplc="04090019" w:tentative="1">
+      <w:start w:val="1"/>
+      <w:numFmt w:val="lowerLetter"/>
+      <w:lvlText w:val="%5."/>
+      <w:lvlJc w:val="left"/>
+      <w:pPr>
+        <w:ind w:left="3600" w:hanging="360"/>
+      </w:pPr>
+    </w:lvl>
+    <w:lvl w:ilvl="5" w:tplc="0409001B" w:tentative="1">
+      <w:start w:val="1"/>
+      <w:numFmt w:val="lowerRoman"/>
+      <w:lvlText w:val="%6."/>
+      <w:lvlJc w:val="right"/>
+      <w:pPr>
+        <w:ind w:left="4320" w:hanging="180"/>
+      </w:pPr>
+    </w:lvl>
+    <w:lvl w:ilvl="6" w:tplc="0409000F" w:tentative="1">
+      <w:start w:val="1"/>
+      <w:numFmt w:val="decimal"/>
+      <w:lvlText w:val="%7."/>
+      <w:lvlJc w:val="left"/>
+      <w:pPr>
+        <w:ind w:left="5040" w:hanging="360"/>
+      </w:pPr>
+    </w:lvl>
+    <w:lvl w:ilvl="7" w:tplc="04090019" w:tentative="1">
+      <w:start w:val="1"/>
+      <w:numFmt w:val="lowerLetter"/>
+      <w:lvlText w:val="%8."/>
+      <w:lvlJc w:val="left"/>
+      <w:pPr>
+        <w:ind w:left="5760" w:hanging="360"/>
+      </w:pPr>
+    </w:lvl>
+    <w:lvl w:ilvl="8" w:tplc="0409001B" w:tentative="1">
+      <w:start w:val="1"/>
+      <w:numFmt w:val="lowerRoman"/>
+      <w:lvlText w:val="%9."/>
+      <w:lvlJc w:val="right"/>
+      <w:pPr>
+        <w:ind w:left="6480" w:hanging="180"/>
+      </w:pPr>
+    </w:lvl>
+  </w:abstractNum>
+  <w:abstractNum w:abstractNumId="10" w15:restartNumberingAfterBreak="0">
     <w:nsid w:val="2EBD53A4"/>
     <w:multiLevelType w:val="hybridMultilevel"/>
     <w:tmpl w:val="52BA025A"/>
@@ -33344,7 +33977,7 @@
       </w:pPr>
     </w:lvl>
   </w:abstractNum>
-  <w:abstractNum w:abstractNumId="10" w15:restartNumberingAfterBreak="0">
+  <w:abstractNum w:abstractNumId="11" w15:restartNumberingAfterBreak="0">
     <w:nsid w:val="31DE5129"/>
     <w:multiLevelType w:val="hybridMultilevel"/>
     <w:tmpl w:val="B25E35E0"/>
@@ -33456,7 +34089,7 @@
       </w:rPr>
     </w:lvl>
   </w:abstractNum>
-  <w:abstractNum w:abstractNumId="11" w15:restartNumberingAfterBreak="0">
+  <w:abstractNum w:abstractNumId="12" w15:restartNumberingAfterBreak="0">
     <w:nsid w:val="41924F82"/>
     <w:multiLevelType w:val="hybridMultilevel"/>
     <w:tmpl w:val="260E491E"/>
@@ -33548,7 +34181,7 @@
       </w:pPr>
     </w:lvl>
   </w:abstractNum>
-  <w:abstractNum w:abstractNumId="12" w15:restartNumberingAfterBreak="0">
+  <w:abstractNum w:abstractNumId="13" w15:restartNumberingAfterBreak="0">
     <w:nsid w:val="44825F10"/>
     <w:multiLevelType w:val="hybridMultilevel"/>
     <w:tmpl w:val="637044B4"/>
@@ -33634,7 +34267,7 @@
       </w:pPr>
     </w:lvl>
   </w:abstractNum>
-  <w:abstractNum w:abstractNumId="13" w15:restartNumberingAfterBreak="0">
+  <w:abstractNum w:abstractNumId="14" w15:restartNumberingAfterBreak="0">
     <w:nsid w:val="48E11CFB"/>
     <w:multiLevelType w:val="hybridMultilevel"/>
     <w:tmpl w:val="E2FA2728"/>
@@ -33774,7 +34407,7 @@
       </w:rPr>
     </w:lvl>
   </w:abstractNum>
-  <w:abstractNum w:abstractNumId="14" w15:restartNumberingAfterBreak="0">
+  <w:abstractNum w:abstractNumId="15" w15:restartNumberingAfterBreak="0">
     <w:nsid w:val="4D8C3DA8"/>
     <w:multiLevelType w:val="hybridMultilevel"/>
     <w:tmpl w:val="13449518"/>
@@ -33863,7 +34496,7 @@
       </w:pPr>
     </w:lvl>
   </w:abstractNum>
-  <w:abstractNum w:abstractNumId="15" w15:restartNumberingAfterBreak="0">
+  <w:abstractNum w:abstractNumId="16" w15:restartNumberingAfterBreak="0">
     <w:nsid w:val="4E66720E"/>
     <w:multiLevelType w:val="hybridMultilevel"/>
     <w:tmpl w:val="6A34DCAC"/>
@@ -33952,7 +34585,7 @@
       </w:pPr>
     </w:lvl>
   </w:abstractNum>
-  <w:abstractNum w:abstractNumId="16" w15:restartNumberingAfterBreak="0">
+  <w:abstractNum w:abstractNumId="17" w15:restartNumberingAfterBreak="0">
     <w:nsid w:val="6F804258"/>
     <w:multiLevelType w:val="hybridMultilevel"/>
     <w:tmpl w:val="BFB047D0"/>
@@ -34041,7 +34674,7 @@
       </w:pPr>
     </w:lvl>
   </w:abstractNum>
-  <w:abstractNum w:abstractNumId="17" w15:restartNumberingAfterBreak="0">
+  <w:abstractNum w:abstractNumId="18" w15:restartNumberingAfterBreak="0">
     <w:nsid w:val="6FB36304"/>
     <w:multiLevelType w:val="hybridMultilevel"/>
     <w:tmpl w:val="CFBA954C"/>
@@ -34131,7 +34764,7 @@
       </w:pPr>
     </w:lvl>
   </w:abstractNum>
-  <w:abstractNum w:abstractNumId="18" w15:restartNumberingAfterBreak="0">
+  <w:abstractNum w:abstractNumId="19" w15:restartNumberingAfterBreak="0">
     <w:nsid w:val="70386053"/>
     <w:multiLevelType w:val="hybridMultilevel"/>
     <w:tmpl w:val="CFBA954C"/>
@@ -34221,7 +34854,7 @@
       </w:pPr>
     </w:lvl>
   </w:abstractNum>
-  <w:abstractNum w:abstractNumId="19" w15:restartNumberingAfterBreak="0">
+  <w:abstractNum w:abstractNumId="20" w15:restartNumberingAfterBreak="0">
     <w:nsid w:val="73E02937"/>
     <w:multiLevelType w:val="hybridMultilevel"/>
     <w:tmpl w:val="AC1AF4FA"/>
@@ -34314,7 +34947,7 @@
       </w:pPr>
     </w:lvl>
   </w:abstractNum>
-  <w:abstractNum w:abstractNumId="20" w15:restartNumberingAfterBreak="0">
+  <w:abstractNum w:abstractNumId="21" w15:restartNumberingAfterBreak="0">
     <w:nsid w:val="7C947E92"/>
     <w:multiLevelType w:val="hybridMultilevel"/>
     <w:tmpl w:val="13449518"/>
@@ -34404,16 +35037,16 @@
     </w:lvl>
   </w:abstractNum>
   <w:num w:numId="1">
-    <w:abstractNumId w:val="10"/>
+    <w:abstractNumId w:val="11"/>
   </w:num>
   <w:num w:numId="2">
-    <w:abstractNumId w:val="14"/>
+    <w:abstractNumId w:val="15"/>
   </w:num>
   <w:num w:numId="3">
     <w:abstractNumId w:val="6"/>
   </w:num>
   <w:num w:numId="4">
-    <w:abstractNumId w:val="19"/>
+    <w:abstractNumId w:val="20"/>
   </w:num>
   <w:num w:numId="5">
     <w:abstractNumId w:val="1"/>
@@ -34422,25 +35055,25 @@
     <w:abstractNumId w:val="5"/>
   </w:num>
   <w:num w:numId="7">
-    <w:abstractNumId w:val="9"/>
+    <w:abstractNumId w:val="10"/>
   </w:num>
   <w:num w:numId="8">
-    <w:abstractNumId w:val="15"/>
+    <w:abstractNumId w:val="16"/>
   </w:num>
   <w:num w:numId="9">
     <w:abstractNumId w:val="7"/>
   </w:num>
   <w:num w:numId="10">
-    <w:abstractNumId w:val="17"/>
+    <w:abstractNumId w:val="18"/>
   </w:num>
   <w:num w:numId="11">
-    <w:abstractNumId w:val="18"/>
+    <w:abstractNumId w:val="19"/>
   </w:num>
   <w:num w:numId="12">
     <w:abstractNumId w:val="3"/>
   </w:num>
   <w:num w:numId="13">
-    <w:abstractNumId w:val="11"/>
+    <w:abstractNumId w:val="12"/>
   </w:num>
   <w:num w:numId="14">
     <w:abstractNumId w:val="2"/>
@@ -34449,16 +35082,16 @@
     <w:abstractNumId w:val="8"/>
   </w:num>
   <w:num w:numId="16">
-    <w:abstractNumId w:val="20"/>
+    <w:abstractNumId w:val="21"/>
   </w:num>
   <w:num w:numId="17">
-    <w:abstractNumId w:val="16"/>
+    <w:abstractNumId w:val="17"/>
   </w:num>
   <w:num w:numId="18">
-    <w:abstractNumId w:val="12"/>
+    <w:abstractNumId w:val="13"/>
   </w:num>
   <w:num w:numId="19">
-    <w:abstractNumId w:val="13"/>
+    <w:abstractNumId w:val="14"/>
   </w:num>
   <w:num w:numId="20">
     <w:abstractNumId w:val="0"/>
@@ -34466,11 +35099,14 @@
   <w:num w:numId="21">
     <w:abstractNumId w:val="4"/>
   </w:num>
+  <w:num w:numId="22">
+    <w:abstractNumId w:val="9"/>
+  </w:num>
 </w:numbering>
 </file>
 
 <file path=word/styles.xml><?xml version="1.0" encoding="utf-8"?>
-<w:styles xmlns:mc="http://schemas.openxmlformats.org/markup-compatibility/2006" xmlns:r="http://schemas.openxmlformats.org/officeDocument/2006/relationships" xmlns:w="http://schemas.openxmlformats.org/wordprocessingml/2006/main" xmlns:w14="http://schemas.microsoft.com/office/word/2010/wordml" xmlns:w15="http://schemas.microsoft.com/office/word/2012/wordml" xmlns:w16cex="http://schemas.microsoft.com/office/word/2018/wordml/cex" xmlns:w16cid="http://schemas.microsoft.com/office/word/2016/wordml/cid" xmlns:w16="http://schemas.microsoft.com/office/word/2018/wordml" xmlns:w16se="http://schemas.microsoft.com/office/word/2015/wordml/symex" mc:Ignorable="w14 w15 w16se w16cid w16 w16cex">
+<w:styles xmlns:mc="http://schemas.openxmlformats.org/markup-compatibility/2006" xmlns:r="http://schemas.openxmlformats.org/officeDocument/2006/relationships" xmlns:w="http://schemas.openxmlformats.org/wordprocessingml/2006/main" xmlns:w14="http://schemas.microsoft.com/office/word/2010/wordml" xmlns:w15="http://schemas.microsoft.com/office/word/2012/wordml" xmlns:w16cid="http://schemas.microsoft.com/office/word/2016/wordml/cid" xmlns:w16se="http://schemas.microsoft.com/office/word/2015/wordml/symex" mc:Ignorable="w14 w15 w16se w16cid">
   <w:docDefaults>
     <w:rPrDefault>
       <w:rPr>
@@ -34482,7 +35118,7 @@
     </w:rPrDefault>
     <w:pPrDefault/>
   </w:docDefaults>
-  <w:latentStyles w:defLockedState="0" w:defUIPriority="99" w:defSemiHidden="0" w:defUnhideWhenUsed="0" w:defQFormat="0" w:count="376">
+  <w:latentStyles w:defLockedState="0" w:defUIPriority="99" w:defSemiHidden="0" w:defUnhideWhenUsed="0" w:defQFormat="0" w:count="377">
     <w:lsdException w:name="Normal" w:uiPriority="0" w:qFormat="1"/>
     <w:lsdException w:name="heading 1" w:uiPriority="9" w:qFormat="1"/>
     <w:lsdException w:name="heading 2" w:semiHidden="1" w:uiPriority="9" w:unhideWhenUsed="1" w:qFormat="1"/>
@@ -34588,7 +35224,6 @@
     <w:lsdException w:name="HTML Sample" w:semiHidden="1" w:unhideWhenUsed="1"/>
     <w:lsdException w:name="HTML Typewriter" w:semiHidden="1" w:unhideWhenUsed="1"/>
     <w:lsdException w:name="HTML Variable" w:semiHidden="1" w:unhideWhenUsed="1"/>
-    <w:lsdException w:name="Normal Table" w:semiHidden="1" w:unhideWhenUsed="1"/>
     <w:lsdException w:name="annotation subject" w:semiHidden="1" w:unhideWhenUsed="1"/>
     <w:lsdException w:name="No List" w:semiHidden="1" w:unhideWhenUsed="1"/>
     <w:lsdException w:name="Outline List 1" w:semiHidden="1" w:unhideWhenUsed="1"/>
@@ -34635,10 +35270,8 @@
     <w:lsdException w:name="Table Subtle 2" w:semiHidden="1" w:unhideWhenUsed="1"/>
     <w:lsdException w:name="Table Web 1" w:semiHidden="1" w:unhideWhenUsed="1"/>
     <w:lsdException w:name="Table Web 2" w:semiHidden="1" w:unhideWhenUsed="1"/>
-    <w:lsdException w:name="Table Web 3" w:semiHidden="1" w:unhideWhenUsed="1"/>
     <w:lsdException w:name="Balloon Text" w:semiHidden="1" w:unhideWhenUsed="1"/>
     <w:lsdException w:name="Table Grid" w:uiPriority="39"/>
-    <w:lsdException w:name="Table Theme" w:semiHidden="1" w:unhideWhenUsed="1"/>
     <w:lsdException w:name="Placeholder Text" w:semiHidden="1"/>
     <w:lsdException w:name="No Spacing" w:uiPriority="1" w:qFormat="1"/>
     <w:lsdException w:name="Light Shading" w:uiPriority="60"/>
@@ -34859,6 +35492,7 @@
     <w:lsdException w:name="Hashtag" w:semiHidden="1" w:unhideWhenUsed="1"/>
     <w:lsdException w:name="Unresolved Mention" w:semiHidden="1" w:unhideWhenUsed="1"/>
     <w:lsdException w:name="Smart Link" w:semiHidden="1" w:unhideWhenUsed="1"/>
+    <w:lsdException w:name="Smart Link Error" w:semiHidden="1" w:unhideWhenUsed="1"/>
   </w:latentStyles>
   <w:style w:type="paragraph" w:default="1" w:styleId="Normal">
     <w:name w:val="Normal"/>

</xml_diff>